<commit_message>
upd loop func and advance logic for products
</commit_message>
<xml_diff>
--- a/templates/Departmental_v250507.docx
+++ b/templates/Departmental_v250507.docx
@@ -999,7 +999,7 @@
                 <w:color w:val="000000"/>
                 <w:szCs w:val="24"/>
               </w:rPr>
-              <w:t xml:space="preserve"> {cost}</w:t>
+              <w:t xml:space="preserve"> {v_price}</w:t>
             </w:r>
             <w:r>
               <w:rPr>
@@ -1052,14 +1052,7 @@
                 <w:color w:val="000000"/>
                 <w:szCs w:val="24"/>
               </w:rPr>
-              <w:t xml:space="preserve"> {cost}</w:t>
-            </w:r>
-            <w:r>
-              <w:rPr>
-                <w:rFonts w:ascii="Times New Roman" w:hAnsi="Times New Roman" w:cs="Times New Roman"/>
-                <w:color w:val="000000"/>
-                <w:szCs w:val="24"/>
-              </w:rPr>
+              <w:t xml:space="preserve"> {t_price}</w:t>
             </w:r>
             <w:r>
               <w:rPr>
@@ -3157,6 +3150,7 @@
               <w:pBdr/>
               <w:spacing w:after="0" w:line="240" w:lineRule="auto"/>
               <w:ind/>
+              <w:jc w:val="center"/>
               <w:rPr>
                 <w:rFonts w:ascii="Times New Roman" w:hAnsi="Times New Roman" w:cs="Times New Roman"/>
                 <w:color w:val="000000"/>
@@ -3206,6 +3200,7 @@
               <w:pBdr/>
               <w:spacing w:after="0" w:line="240" w:lineRule="auto"/>
               <w:ind/>
+              <w:jc w:val="center"/>
               <w:rPr>
                 <w:rFonts w:ascii="Times New Roman" w:hAnsi="Times New Roman" w:cs="Times New Roman"/>
                 <w:color w:val="000000"/>
@@ -3226,14 +3221,7 @@
                 <w:color w:val="000000"/>
                 <w:szCs w:val="24"/>
               </w:rPr>
-              <w:t xml:space="preserve">{cost}</w:t>
-            </w:r>
-            <w:r>
-              <w:rPr>
-                <w:rFonts w:ascii="Times New Roman" w:hAnsi="Times New Roman" w:cs="Times New Roman"/>
-                <w:color w:val="000000"/>
-                <w:szCs w:val="24"/>
-              </w:rPr>
+              <w:t xml:space="preserve">{c_price}</w:t>
             </w:r>
             <w:r>
               <w:rPr>
@@ -3270,6 +3258,7 @@
               <w:pBdr/>
               <w:spacing w:after="0" w:line="240" w:lineRule="auto"/>
               <w:ind/>
+              <w:jc w:val="center"/>
               <w:rPr>
                 <w:rFonts w:ascii="Times New Roman" w:hAnsi="Times New Roman" w:cs="Times New Roman"/>
                 <w:color w:val="000000"/>
@@ -3290,14 +3279,7 @@
                 <w:color w:val="000000"/>
                 <w:szCs w:val="24"/>
               </w:rPr>
-              <w:t xml:space="preserve">{cost}</w:t>
-            </w:r>
-            <w:r>
-              <w:rPr>
-                <w:rFonts w:ascii="Times New Roman" w:hAnsi="Times New Roman" w:cs="Times New Roman"/>
-                <w:color w:val="000000"/>
-                <w:szCs w:val="24"/>
-              </w:rPr>
+              <w:t xml:space="preserve">{v_price}</w:t>
             </w:r>
             <w:r>
               <w:rPr>
@@ -3334,6 +3316,7 @@
               <w:pBdr/>
               <w:spacing w:after="0" w:line="240" w:lineRule="auto"/>
               <w:ind/>
+              <w:jc w:val="center"/>
               <w:rPr>
                 <w:rFonts w:ascii="Times New Roman" w:hAnsi="Times New Roman" w:cs="Times New Roman"/>
                 <w:color w:val="000000"/>
@@ -3354,14 +3337,7 @@
                 <w:color w:val="000000"/>
                 <w:szCs w:val="24"/>
               </w:rPr>
-              <w:t xml:space="preserve">{cost}</w:t>
-            </w:r>
-            <w:r>
-              <w:rPr>
-                <w:rFonts w:ascii="Times New Roman" w:hAnsi="Times New Roman" w:cs="Times New Roman"/>
-                <w:color w:val="000000"/>
-                <w:szCs w:val="24"/>
-              </w:rPr>
+              <w:t xml:space="preserve">{t_price}</w:t>
             </w:r>
             <w:r>
               <w:rPr>
@@ -5036,14 +5012,6 @@
                 <w:color w:val="000000"/>
               </w:rPr>
               <w:t xml:space="preserve">${ne_sum}</w:t>
-            </w:r>
-            <w:r>
-              <w:rPr>
-                <w:rFonts w:ascii="Times New Roman" w:hAnsi="Times New Roman" w:cs="Times New Roman"/>
-                <w:color w:val="000000"/>
-                <w:szCs w:val="24"/>
-              </w:rPr>
-              <w:t xml:space="preserve">]</w:t>
             </w:r>
             <w:r>
               <w:rPr>

</xml_diff>

<commit_message>
add feature to save file on server tmp and return load link on it
</commit_message>
<xml_diff>
--- a/templates/Departmental_v250507.docx
+++ b/templates/Departmental_v250507.docx
@@ -723,7 +723,8 @@
               <w:rPr>
                 <w:rFonts w:ascii="Times New Roman" w:hAnsi="Times New Roman" w:cs="Times New Roman"/>
                 <w:color w:val="000000"/>
-                <w:szCs w:val="24"/>
+                <w:sz w:val="12"/>
+                <w:szCs w:val="12"/>
               </w:rPr>
             </w:pPr>
             <w:r>
@@ -741,7 +742,52 @@
                 <w:sz w:val="12"/>
                 <w:szCs w:val="14"/>
               </w:rPr>
-              <w:t xml:space="preserve">{#eras_programs}</w:t>
+              <w:t xml:space="preserve">{#</w:t>
+            </w:r>
+            <w:r>
+              <w:rPr>
+                <w:rFonts w:ascii="Times New Roman" w:hAnsi="Times New Roman" w:cs="Times New Roman"/>
+                <w:color w:val="000000"/>
+                <w:sz w:val="12"/>
+                <w:szCs w:val="14"/>
+              </w:rPr>
+              <w:t xml:space="preserve">e_progs</w:t>
+            </w:r>
+            <w:r>
+              <w:rPr>
+                <w:rFonts w:ascii="Times New Roman" w:hAnsi="Times New Roman" w:cs="Times New Roman"/>
+                <w:color w:val="000000"/>
+                <w:sz w:val="12"/>
+                <w:szCs w:val="14"/>
+              </w:rPr>
+              <w:t xml:space="preserve">}</w:t>
+            </w:r>
+            <w:r>
+              <w:rPr>
+                <w:rFonts w:ascii="Times New Roman" w:hAnsi="Times New Roman" w:cs="Times New Roman"/>
+                <w:color w:val="000000"/>
+                <w:szCs w:val="24"/>
+              </w:rPr>
+            </w:r>
+          </w:p>
+          <w:p>
+            <w:pPr>
+              <w:pBdr/>
+              <w:spacing w:after="0" w:line="240" w:lineRule="auto"/>
+              <w:ind/>
+              <w:jc w:val="left"/>
+              <w:rPr>
+                <w:rFonts w:ascii="Times New Roman" w:hAnsi="Times New Roman" w:cs="Times New Roman"/>
+                <w:color w:val="000000"/>
+              </w:rPr>
+            </w:pPr>
+            <w:r>
+              <w:rPr>
+                <w:rFonts w:ascii="Times New Roman" w:hAnsi="Times New Roman" w:cs="Times New Roman"/>
+                <w:color w:val="000000"/>
+                <w:sz w:val="12"/>
+                <w:szCs w:val="14"/>
+              </w:rPr>
             </w:r>
             <w:r>
               <w:rPr>
@@ -759,13 +805,7 @@
                 <w:szCs w:val="24"/>
               </w:rPr>
             </w:r>
-            <w:r>
-              <w:rPr>
-                <w:rFonts w:ascii="Times New Roman" w:hAnsi="Times New Roman" w:cs="Times New Roman"/>
-                <w:color w:val="000000"/>
-                <w:szCs w:val="24"/>
-              </w:rPr>
-            </w:r>
+            <w:r/>
           </w:p>
         </w:tc>
         <w:tc>
@@ -1017,7 +1057,6 @@
               <w:rPr>
                 <w:rFonts w:ascii="Times New Roman" w:hAnsi="Times New Roman" w:cs="Times New Roman"/>
                 <w:color w:val="000000"/>
-                <w:szCs w:val="24"/>
               </w:rPr>
             </w:pPr>
             <w:r>
@@ -1034,7 +1073,52 @@
                 <w:color w:val="000000"/>
                 <w:szCs w:val="24"/>
               </w:rPr>
-              <w:t xml:space="preserve">{/eras_programs}</w:t>
+            </w:r>
+          </w:p>
+          <w:p>
+            <w:pPr>
+              <w:pBdr/>
+              <w:tabs>
+                <w:tab w:val="center" w:leader="none" w:pos="855"/>
+              </w:tabs>
+              <w:spacing w:after="0" w:line="240" w:lineRule="auto"/>
+              <w:ind/>
+              <w:jc w:val="center"/>
+              <w:rPr>
+                <w:rFonts w:ascii="Times New Roman" w:hAnsi="Times New Roman" w:cs="Times New Roman"/>
+                <w:color w:val="000000"/>
+              </w:rPr>
+            </w:pPr>
+            <w:r>
+              <w:rPr>
+                <w:rFonts w:ascii="Times New Roman" w:hAnsi="Times New Roman" w:cs="Times New Roman"/>
+                <w:color w:val="000000"/>
+                <w:szCs w:val="24"/>
+              </w:rPr>
+            </w:r>
+            <w:r>
+              <w:rPr>
+                <w:rFonts w:ascii="Times New Roman" w:hAnsi="Times New Roman" w:cs="Times New Roman"/>
+                <w:color w:val="000000"/>
+                <w:szCs w:val="24"/>
+              </w:rPr>
+              <w:t xml:space="preserve">{/</w:t>
+            </w:r>
+            <w:r>
+              <w:rPr>
+                <w:rFonts w:ascii="Times New Roman" w:hAnsi="Times New Roman" w:cs="Times New Roman"/>
+                <w:color w:val="000000"/>
+                <w:szCs w:val="24"/>
+              </w:rPr>
+              <w:t xml:space="preserve">e_progs</w:t>
+            </w:r>
+            <w:r>
+              <w:rPr>
+                <w:rFonts w:ascii="Times New Roman" w:hAnsi="Times New Roman" w:cs="Times New Roman"/>
+                <w:color w:val="000000"/>
+                <w:szCs w:val="24"/>
+              </w:rPr>
+              <w:t xml:space="preserve">}</w:t>
             </w:r>
             <w:r>
               <w:rPr>
@@ -1051,13 +1135,7 @@
                 <w:szCs w:val="24"/>
               </w:rPr>
             </w:r>
-            <w:r>
-              <w:rPr>
-                <w:rFonts w:ascii="Times New Roman" w:hAnsi="Times New Roman" w:cs="Times New Roman"/>
-                <w:color w:val="000000"/>
-                <w:szCs w:val="24"/>
-              </w:rPr>
-            </w:r>
+            <w:r/>
           </w:p>
         </w:tc>
       </w:tr>
@@ -2007,7 +2085,25 @@
                 <w:sz w:val="14"/>
                 <w:szCs w:val="16"/>
               </w:rPr>
-              <w:t xml:space="preserve">{#non_eras_programs}</w:t>
+              <w:t xml:space="preserve">{#</w:t>
+            </w:r>
+            <w:r>
+              <w:rPr>
+                <w:rFonts w:ascii="Times New Roman" w:hAnsi="Times New Roman" w:cs="Times New Roman"/>
+                <w:color w:val="000000"/>
+                <w:sz w:val="14"/>
+                <w:szCs w:val="16"/>
+              </w:rPr>
+              <w:t xml:space="preserve">ne_progs</w:t>
+            </w:r>
+            <w:r>
+              <w:rPr>
+                <w:rFonts w:ascii="Times New Roman" w:hAnsi="Times New Roman" w:cs="Times New Roman"/>
+                <w:color w:val="000000"/>
+                <w:sz w:val="14"/>
+                <w:szCs w:val="16"/>
+              </w:rPr>
+              <w:t xml:space="preserve">}</w:t>
             </w:r>
             <w:r>
               <w:rPr>
@@ -2435,7 +2531,41 @@
                 <w:sz w:val="22"/>
                 <w:szCs w:val="24"/>
               </w:rPr>
-              <w:t xml:space="preserve">{/eras_programs} </w:t>
+              <w:t xml:space="preserve">{/</w:t>
+            </w:r>
+            <w:r>
+              <w:rPr>
+                <w:rFonts w:ascii="Times New Roman" w:hAnsi="Times New Roman" w:cs="Times New Roman"/>
+                <w:color w:val="000000"/>
+                <w:sz w:val="14"/>
+                <w:szCs w:val="16"/>
+              </w:rPr>
+            </w:r>
+            <w:r>
+              <w:rPr>
+                <w:rFonts w:ascii="Times New Roman" w:hAnsi="Times New Roman" w:cs="Times New Roman"/>
+                <w:color w:val="000000"/>
+                <w:sz w:val="14"/>
+                <w:szCs w:val="16"/>
+              </w:rPr>
+              <w:t xml:space="preserve">ne_progs</w:t>
+            </w:r>
+            <w:r>
+              <w:rPr>
+                <w:rFonts w:ascii="Times New Roman" w:hAnsi="Times New Roman" w:cs="Times New Roman"/>
+                <w:color w:val="000000"/>
+                <w:sz w:val="14"/>
+                <w:szCs w:val="16"/>
+              </w:rPr>
+            </w:r>
+            <w:r>
+              <w:rPr>
+                <w:rFonts w:ascii="Times New Roman" w:hAnsi="Times New Roman" w:cs="Times New Roman"/>
+                <w:color w:val="000000"/>
+                <w:sz w:val="22"/>
+                <w:szCs w:val="24"/>
+              </w:rPr>
+              <w:t xml:space="preserve">} </w:t>
             </w:r>
             <w:r>
               <w:rPr>
@@ -4069,6 +4199,16 @@
           <w:szCs w:val="24"/>
         </w:rPr>
       </w:r>
+    </w:p>
+    <w:p>
+      <w:pPr>
+        <w:pBdr/>
+        <w:spacing/>
+        <w:ind/>
+        <w:rPr/>
+      </w:pPr>
+      <w:r/>
+      <w:r/>
     </w:p>
     <w:p>
       <w:pPr>

</xml_diff>

<commit_message>
split code, upd templates
</commit_message>
<xml_diff>
--- a/templates/Departmental_v250507.docx
+++ b/templates/Departmental_v250507.docx
@@ -254,6 +254,7 @@
       <w:r>
         <w:rPr>
           <w:rFonts w:ascii="Arial" w:hAnsi="Arial" w:cs="Arial"/>
+          <w:highlight w:val="none"/>
         </w:rPr>
       </w:r>
     </w:p>
@@ -769,6 +770,14 @@
                 <w:szCs w:val="24"/>
               </w:rPr>
             </w:r>
+            <w:r>
+              <w:rPr>
+                <w:rFonts w:ascii="Times New Roman" w:hAnsi="Times New Roman" w:cs="Times New Roman"/>
+                <w:color w:val="000000"/>
+                <w:sz w:val="12"/>
+                <w:szCs w:val="12"/>
+              </w:rPr>
+            </w:r>
           </w:p>
           <w:p>
             <w:pPr>
@@ -805,7 +814,12 @@
                 <w:szCs w:val="24"/>
               </w:rPr>
             </w:r>
-            <w:r/>
+            <w:r>
+              <w:rPr>
+                <w:rFonts w:ascii="Times New Roman" w:hAnsi="Times New Roman" w:cs="Times New Roman"/>
+                <w:color w:val="000000"/>
+              </w:rPr>
+            </w:r>
           </w:p>
         </w:tc>
         <w:tc>
@@ -1074,21 +1088,12 @@
                 <w:szCs w:val="24"/>
               </w:rPr>
             </w:r>
-          </w:p>
-          <w:p>
-            <w:pPr>
-              <w:pBdr/>
-              <w:tabs>
-                <w:tab w:val="center" w:leader="none" w:pos="855"/>
-              </w:tabs>
-              <w:spacing w:after="0" w:line="240" w:lineRule="auto"/>
-              <w:ind/>
-              <w:jc w:val="center"/>
+            <w:r>
               <w:rPr>
                 <w:rFonts w:ascii="Times New Roman" w:hAnsi="Times New Roman" w:cs="Times New Roman"/>
                 <w:color w:val="000000"/>
               </w:rPr>
-            </w:pPr>
+            </w:r>
             <w:r>
               <w:rPr>
                 <w:rFonts w:ascii="Times New Roman" w:hAnsi="Times New Roman" w:cs="Times New Roman"/>
@@ -1135,7 +1140,18 @@
                 <w:szCs w:val="24"/>
               </w:rPr>
             </w:r>
-            <w:r/>
+            <w:r>
+              <w:rPr>
+                <w:rFonts w:ascii="Times New Roman" w:hAnsi="Times New Roman" w:cs="Times New Roman"/>
+                <w:color w:val="000000"/>
+              </w:rPr>
+            </w:r>
+            <w:r>
+              <w:rPr>
+                <w:rFonts w:ascii="Times New Roman" w:hAnsi="Times New Roman" w:cs="Times New Roman"/>
+                <w:color w:val="000000"/>
+              </w:rPr>
+            </w:r>
           </w:p>
         </w:tc>
       </w:tr>
@@ -1576,7 +1592,6 @@
         <w:ind/>
         <w:rPr/>
       </w:pPr>
-      <w:r/>
       <w:r/>
       <w:r/>
     </w:p>
@@ -2502,20 +2517,6 @@
                 <w:color w:val="000000"/>
               </w:rPr>
             </w:r>
-          </w:p>
-          <w:p>
-            <w:pPr>
-              <w:pBdr/>
-              <w:spacing w:after="0" w:line="240" w:lineRule="auto"/>
-              <w:ind/>
-              <w:jc w:val="center"/>
-              <w:rPr>
-                <w:rFonts w:ascii="Times New Roman" w:hAnsi="Times New Roman" w:cs="Times New Roman"/>
-                <w:color w:val="000000"/>
-                <w:sz w:val="44"/>
-                <w:szCs w:val="44"/>
-              </w:rPr>
-            </w:pPr>
             <w:r>
               <w:rPr>
                 <w:rFonts w:ascii="Times New Roman" w:hAnsi="Times New Roman" w:cs="Times New Roman"/>
@@ -2540,23 +2541,7 @@
                 <w:sz w:val="14"/>
                 <w:szCs w:val="16"/>
               </w:rPr>
-            </w:r>
-            <w:r>
-              <w:rPr>
-                <w:rFonts w:ascii="Times New Roman" w:hAnsi="Times New Roman" w:cs="Times New Roman"/>
-                <w:color w:val="000000"/>
-                <w:sz w:val="14"/>
-                <w:szCs w:val="16"/>
-              </w:rPr>
               <w:t xml:space="preserve">ne_progs</w:t>
-            </w:r>
-            <w:r>
-              <w:rPr>
-                <w:rFonts w:ascii="Times New Roman" w:hAnsi="Times New Roman" w:cs="Times New Roman"/>
-                <w:color w:val="000000"/>
-                <w:sz w:val="14"/>
-                <w:szCs w:val="16"/>
-              </w:rPr>
             </w:r>
             <w:r>
               <w:rPr>
@@ -2581,6 +2566,12 @@
                 <w:color w:val="000000"/>
                 <w:sz w:val="44"/>
                 <w:szCs w:val="44"/>
+              </w:rPr>
+            </w:r>
+            <w:r>
+              <w:rPr>
+                <w:rFonts w:ascii="Times New Roman" w:hAnsi="Times New Roman" w:cs="Times New Roman"/>
+                <w:color w:val="000000"/>
               </w:rPr>
             </w:r>
           </w:p>
@@ -3432,6 +3423,11 @@
           <w:rFonts w:ascii="Arial" w:hAnsi="Arial" w:cs="Arial"/>
         </w:rPr>
       </w:r>
+      <w:r>
+        <w:rPr>
+          <w:rFonts w:ascii="Arial" w:hAnsi="Arial" w:cs="Arial"/>
+        </w:rPr>
+      </w:r>
     </w:p>
     <w:p>
       <w:pPr>
@@ -3452,6 +3448,11 @@
         <w:rPr>
           <w:rFonts w:ascii="Arial" w:hAnsi="Arial" w:cs="Arial"/>
           <w:highlight w:val="none"/>
+        </w:rPr>
+      </w:r>
+      <w:r>
+        <w:rPr>
+          <w:rFonts w:ascii="Arial" w:hAnsi="Arial" w:cs="Arial"/>
         </w:rPr>
       </w:r>
     </w:p>

</xml_diff>

<commit_message>
upd formatting and templates
</commit_message>
<xml_diff>
--- a/templates/Departmental_v250507.docx
+++ b/templates/Departmental_v250507.docx
@@ -106,7 +106,6 @@
       <w:r>
         <w:rPr>
           <w:rFonts w:ascii="Arial" w:hAnsi="Arial" w:cs="Arial"/>
-          <w:color w:val="000000" w:themeColor="text1"/>
         </w:rPr>
       </w:r>
       <w:r>
@@ -816,7 +815,7 @@
                 <w:sz w:val="18"/>
                 <w:szCs w:val="20"/>
               </w:rPr>
-              <w:t xml:space="preserve">{count}</w:t>
+              <w:t xml:space="preserve">{idx}</w:t>
             </w:r>
             <w:r>
               <w:rPr>
@@ -1037,7 +1036,7 @@
                 <w:color w:val="000000"/>
                 <w:szCs w:val="24"/>
               </w:rPr>
-              <w:t xml:space="preserve"> {v_price}</w:t>
+              <w:t xml:space="preserve"> ${v_price}</w:t>
             </w:r>
             <w:r>
               <w:rPr>
@@ -1089,7 +1088,7 @@
                 <w:color w:val="000000"/>
                 <w:szCs w:val="24"/>
               </w:rPr>
-              <w:t xml:space="preserve"> {t_price}</w:t>
+              <w:t xml:space="preserve"> ${t_price}</w:t>
             </w:r>
             <w:r>
               <w:rPr>
@@ -1481,6 +1480,13 @@
                 <w:szCs w:val="24"/>
               </w:rPr>
             </w:r>
+            <w:r>
+              <w:rPr>
+                <w:rFonts w:ascii="Times New Roman" w:hAnsi="Times New Roman" w:cs="Times New Roman"/>
+                <w:color w:val="000000"/>
+                <w:szCs w:val="24"/>
+              </w:rPr>
+            </w:r>
           </w:p>
         </w:tc>
         <w:tc>
@@ -1509,6 +1515,13 @@
                 <w:szCs w:val="24"/>
               </w:rPr>
             </w:pPr>
+            <w:r>
+              <w:rPr>
+                <w:rFonts w:ascii="Times New Roman" w:hAnsi="Times New Roman" w:cs="Times New Roman"/>
+                <w:color w:val="000000"/>
+                <w:szCs w:val="24"/>
+              </w:rPr>
+            </w:r>
             <w:r>
               <w:rPr>
                 <w:rFonts w:ascii="Times New Roman" w:hAnsi="Times New Roman" w:cs="Times New Roman"/>
@@ -1565,6 +1578,13 @@
                 <w:szCs w:val="24"/>
               </w:rPr>
             </w:r>
+            <w:r>
+              <w:rPr>
+                <w:rFonts w:ascii="Times New Roman" w:hAnsi="Times New Roman" w:cs="Times New Roman"/>
+                <w:color w:val="000000"/>
+                <w:szCs w:val="24"/>
+              </w:rPr>
+            </w:r>
           </w:p>
         </w:tc>
         <w:tc>
@@ -1593,6 +1613,13 @@
                 <w:szCs w:val="24"/>
               </w:rPr>
             </w:pPr>
+            <w:r>
+              <w:rPr>
+                <w:rFonts w:ascii="Times New Roman" w:hAnsi="Times New Roman" w:cs="Times New Roman"/>
+                <w:color w:val="000000"/>
+                <w:szCs w:val="24"/>
+              </w:rPr>
+            </w:r>
             <w:r>
               <w:rPr>
                 <w:rFonts w:ascii="Times New Roman" w:hAnsi="Times New Roman" w:cs="Times New Roman"/>
@@ -1649,6 +1676,13 @@
                 <w:szCs w:val="24"/>
               </w:rPr>
             </w:r>
+            <w:r>
+              <w:rPr>
+                <w:rFonts w:ascii="Times New Roman" w:hAnsi="Times New Roman" w:cs="Times New Roman"/>
+                <w:color w:val="000000"/>
+                <w:szCs w:val="24"/>
+              </w:rPr>
+            </w:r>
           </w:p>
         </w:tc>
         <w:tc>
@@ -1677,6 +1711,13 @@
                 <w:szCs w:val="24"/>
               </w:rPr>
             </w:pPr>
+            <w:r>
+              <w:rPr>
+                <w:rFonts w:ascii="Times New Roman" w:hAnsi="Times New Roman" w:cs="Times New Roman"/>
+                <w:color w:val="000000"/>
+                <w:szCs w:val="24"/>
+              </w:rPr>
+            </w:r>
             <w:r>
               <w:rPr>
                 <w:rFonts w:ascii="Times New Roman" w:hAnsi="Times New Roman" w:cs="Times New Roman"/>
@@ -1738,6 +1779,13 @@
                 <w:szCs w:val="24"/>
               </w:rPr>
             </w:r>
+            <w:r>
+              <w:rPr>
+                <w:rFonts w:ascii="Times New Roman" w:hAnsi="Times New Roman" w:cs="Times New Roman"/>
+                <w:color w:val="000000"/>
+                <w:szCs w:val="24"/>
+              </w:rPr>
+            </w:r>
           </w:p>
         </w:tc>
         <w:tc>
@@ -1766,6 +1814,13 @@
                 <w:szCs w:val="24"/>
               </w:rPr>
             </w:pPr>
+            <w:r>
+              <w:rPr>
+                <w:rFonts w:ascii="Times New Roman" w:hAnsi="Times New Roman" w:cs="Times New Roman"/>
+                <w:color w:val="000000"/>
+                <w:szCs w:val="24"/>
+              </w:rPr>
+            </w:r>
             <w:r>
               <w:rPr>
                 <w:rFonts w:ascii="Times New Roman" w:hAnsi="Times New Roman" w:cs="Times New Roman"/>
@@ -1822,6 +1877,13 @@
                 <w:szCs w:val="24"/>
               </w:rPr>
             </w:r>
+            <w:r>
+              <w:rPr>
+                <w:rFonts w:ascii="Times New Roman" w:hAnsi="Times New Roman" w:cs="Times New Roman"/>
+                <w:color w:val="000000"/>
+                <w:szCs w:val="24"/>
+              </w:rPr>
+            </w:r>
           </w:p>
         </w:tc>
         <w:tc>
@@ -1850,6 +1912,13 @@
                 <w:szCs w:val="24"/>
               </w:rPr>
             </w:pPr>
+            <w:r>
+              <w:rPr>
+                <w:rFonts w:ascii="Times New Roman" w:hAnsi="Times New Roman" w:cs="Times New Roman"/>
+                <w:color w:val="000000"/>
+                <w:szCs w:val="24"/>
+              </w:rPr>
+            </w:r>
             <w:r>
               <w:rPr>
                 <w:rFonts w:ascii="Times New Roman" w:hAnsi="Times New Roman" w:cs="Times New Roman"/>
@@ -1906,6 +1975,13 @@
                 <w:szCs w:val="24"/>
               </w:rPr>
             </w:r>
+            <w:r>
+              <w:rPr>
+                <w:rFonts w:ascii="Times New Roman" w:hAnsi="Times New Roman" w:cs="Times New Roman"/>
+                <w:color w:val="000000"/>
+                <w:szCs w:val="24"/>
+              </w:rPr>
+            </w:r>
           </w:p>
         </w:tc>
         <w:tc>
@@ -1934,6 +2010,13 @@
                 <w:szCs w:val="24"/>
               </w:rPr>
             </w:pPr>
+            <w:r>
+              <w:rPr>
+                <w:rFonts w:ascii="Times New Roman" w:hAnsi="Times New Roman" w:cs="Times New Roman"/>
+                <w:color w:val="000000"/>
+                <w:szCs w:val="24"/>
+              </w:rPr>
+            </w:r>
             <w:r>
               <w:rPr>
                 <w:rFonts w:ascii="Times New Roman" w:hAnsi="Times New Roman" w:cs="Times New Roman"/>
@@ -2661,7 +2744,7 @@
                 <w:sz w:val="20"/>
                 <w:szCs w:val="22"/>
               </w:rPr>
-              <w:t xml:space="preserve">{count}</w:t>
+              <w:t xml:space="preserve">{idx}</w:t>
             </w:r>
             <w:r>
               <w:rPr>
@@ -2877,7 +2960,7 @@
                 <w:color w:val="000000"/>
                 <w:szCs w:val="24"/>
               </w:rPr>
-              <w:t xml:space="preserve"> </w:t>
+              <w:t xml:space="preserve"> $</w:t>
             </w:r>
             <w:r>
               <w:rPr>
@@ -2935,7 +3018,7 @@
                 <w:color w:val="000000"/>
                 <w:szCs w:val="24"/>
               </w:rPr>
-              <w:t xml:space="preserve"> </w:t>
+              <w:t xml:space="preserve"> $</w:t>
             </w:r>
             <w:r>
               <w:rPr>
@@ -2992,7 +3075,7 @@
                 <w:color w:val="000000"/>
                 <w:szCs w:val="24"/>
               </w:rPr>
-              <w:t xml:space="preserve"> </w:t>
+              <w:t xml:space="preserve"> $</w:t>
             </w:r>
             <w:r>
               <w:rPr>
@@ -3784,6 +3867,13 @@
                 <w:szCs w:val="24"/>
               </w:rPr>
             </w:r>
+            <w:r>
+              <w:rPr>
+                <w:rFonts w:ascii="Times New Roman" w:hAnsi="Times New Roman" w:cs="Times New Roman"/>
+                <w:color w:val="000000"/>
+                <w:szCs w:val="24"/>
+              </w:rPr>
+            </w:r>
           </w:p>
         </w:tc>
         <w:tc>
@@ -3812,6 +3902,13 @@
                 <w:szCs w:val="24"/>
               </w:rPr>
             </w:pPr>
+            <w:r>
+              <w:rPr>
+                <w:rFonts w:ascii="Times New Roman" w:hAnsi="Times New Roman" w:cs="Times New Roman"/>
+                <w:color w:val="000000"/>
+                <w:szCs w:val="24"/>
+              </w:rPr>
+            </w:r>
             <w:r>
               <w:rPr>
                 <w:rFonts w:ascii="Times New Roman" w:hAnsi="Times New Roman" w:cs="Times New Roman"/>
@@ -3868,6 +3965,13 @@
                 <w:szCs w:val="24"/>
               </w:rPr>
             </w:r>
+            <w:r>
+              <w:rPr>
+                <w:rFonts w:ascii="Times New Roman" w:hAnsi="Times New Roman" w:cs="Times New Roman"/>
+                <w:color w:val="000000"/>
+                <w:szCs w:val="24"/>
+              </w:rPr>
+            </w:r>
           </w:p>
         </w:tc>
         <w:tc>
@@ -3896,6 +4000,13 @@
                 <w:szCs w:val="24"/>
               </w:rPr>
             </w:pPr>
+            <w:r>
+              <w:rPr>
+                <w:rFonts w:ascii="Times New Roman" w:hAnsi="Times New Roman" w:cs="Times New Roman"/>
+                <w:color w:val="000000"/>
+                <w:szCs w:val="24"/>
+              </w:rPr>
+            </w:r>
             <w:r>
               <w:rPr>
                 <w:rFonts w:ascii="Times New Roman" w:hAnsi="Times New Roman" w:cs="Times New Roman"/>
@@ -3952,6 +4063,13 @@
                 <w:szCs w:val="24"/>
               </w:rPr>
             </w:r>
+            <w:r>
+              <w:rPr>
+                <w:rFonts w:ascii="Times New Roman" w:hAnsi="Times New Roman" w:cs="Times New Roman"/>
+                <w:color w:val="000000"/>
+                <w:szCs w:val="24"/>
+              </w:rPr>
+            </w:r>
           </w:p>
         </w:tc>
         <w:tc>
@@ -3980,6 +4098,13 @@
                 <w:szCs w:val="24"/>
               </w:rPr>
             </w:pPr>
+            <w:r>
+              <w:rPr>
+                <w:rFonts w:ascii="Times New Roman" w:hAnsi="Times New Roman" w:cs="Times New Roman"/>
+                <w:color w:val="000000"/>
+                <w:szCs w:val="24"/>
+              </w:rPr>
+            </w:r>
             <w:r>
               <w:rPr>
                 <w:rFonts w:ascii="Times New Roman" w:hAnsi="Times New Roman" w:cs="Times New Roman"/>
@@ -4022,6 +4147,13 @@
                 <w:szCs w:val="24"/>
               </w:rPr>
             </w:pPr>
+            <w:r>
+              <w:rPr>
+                <w:rFonts w:ascii="Times New Roman" w:hAnsi="Times New Roman" w:cs="Times New Roman"/>
+                <w:color w:val="000000"/>
+                <w:szCs w:val="24"/>
+              </w:rPr>
+            </w:r>
             <w:r>
               <w:rPr>
                 <w:rFonts w:ascii="Times New Roman" w:hAnsi="Times New Roman" w:cs="Times New Roman"/>
@@ -4139,7 +4271,7 @@
                 <w:bCs/>
                 <w:color w:val="000000"/>
               </w:rPr>
-              <w:t xml:space="preserve">{ne_sum}</w:t>
+              <w:t xml:space="preserve">${ne_sum}</w:t>
             </w:r>
             <w:r>
               <w:rPr>
@@ -4811,52 +4943,6 @@
                 <w:szCs w:val="24"/>
               </w:rPr>
               <w:t xml:space="preserve">${total}</w:t>
-            </w:r>
-            <w:r>
-              <w:rPr>
-                <w:rFonts w:ascii="Times New Roman" w:hAnsi="Times New Roman" w:cs="Times New Roman"/>
-                <w:b/>
-                <w:bCs/>
-                <w:color w:val="000000"/>
-                <w:sz w:val="24"/>
-                <w:szCs w:val="24"/>
-              </w:rPr>
-            </w:r>
-            <w:r>
-              <w:rPr>
-                <w:rFonts w:ascii="Times New Roman" w:hAnsi="Times New Roman" w:cs="Times New Roman"/>
-                <w:b/>
-                <w:bCs/>
-                <w:color w:val="000000"/>
-                <w:sz w:val="24"/>
-                <w:szCs w:val="24"/>
-              </w:rPr>
-            </w:r>
-          </w:p>
-          <w:p>
-            <w:pPr>
-              <w:pBdr/>
-              <w:spacing w:after="0" w:line="240" w:lineRule="auto"/>
-              <w:ind/>
-              <w:jc w:val="center"/>
-              <w:rPr>
-                <w:rFonts w:ascii="Times New Roman" w:hAnsi="Times New Roman" w:cs="Times New Roman"/>
-                <w:b/>
-                <w:bCs/>
-                <w:color w:val="000000"/>
-                <w:sz w:val="24"/>
-                <w:szCs w:val="24"/>
-              </w:rPr>
-            </w:pPr>
-            <w:r>
-              <w:rPr>
-                <w:rFonts w:ascii="Times New Roman" w:hAnsi="Times New Roman" w:cs="Times New Roman"/>
-                <w:b/>
-                <w:bCs/>
-                <w:color w:val="000000"/>
-                <w:sz w:val="24"/>
-                <w:szCs w:val="24"/>
-              </w:rPr>
             </w:r>
             <w:r>
               <w:rPr>

</xml_diff>

<commit_message>
upd the templates and make adjustments
</commit_message>
<xml_diff>
--- a/templates/Departmental_v250507.docx
+++ b/templates/Departmental_v250507.docx
@@ -296,7 +296,7 @@
     </w:p>
     <w:tbl>
       <w:tblPr>
-        <w:tblW w:w="10975" w:type="dxa"/>
+        <w:tblW w:w="11186" w:type="dxa"/>
         <w:tblBorders/>
         <w:tblLayout w:type="fixed"/>
         <w:tblLook w:val="04A0" w:firstRow="1" w:lastRow="0" w:firstColumn="1" w:lastColumn="0" w:noHBand="0" w:noVBand="1"/>
@@ -307,7 +307,7 @@
         <w:gridCol w:w="4410"/>
         <w:gridCol w:w="1170"/>
         <w:gridCol w:w="1224"/>
-        <w:gridCol w:w="1926"/>
+        <w:gridCol w:w="2137"/>
       </w:tblGrid>
       <w:tr>
         <w:trPr>
@@ -323,7 +323,7 @@
               <w:bottom w:val="single" w:color="000000" w:sz="4" w:space="0"/>
               <w:right w:val="single" w:color="000000" w:sz="4" w:space="0"/>
             </w:tcBorders>
-            <w:tcW w:w="10975" w:type="dxa"/>
+            <w:tcW w:w="11186" w:type="dxa"/>
             <w:vAlign w:val="center"/>
             <w:textDirection w:val="lrTb"/>
             <w:noWrap/>
@@ -660,7 +660,7 @@
               <w:bottom w:val="single" w:color="000000" w:sz="4" w:space="0"/>
               <w:right w:val="single" w:color="000000" w:sz="4" w:space="0"/>
             </w:tcBorders>
-            <w:tcW w:w="1926" w:type="dxa"/>
+            <w:tcW w:w="2137" w:type="dxa"/>
             <w:vAlign w:val="center"/>
             <w:textDirection w:val="lrTb"/>
             <w:noWrap w:val="false"/>
@@ -1063,7 +1063,7 @@
               <w:bottom w:val="single" w:color="000000" w:sz="4" w:space="0"/>
               <w:right w:val="single" w:color="000000" w:sz="4" w:space="0"/>
             </w:tcBorders>
-            <w:tcW w:w="1926" w:type="dxa"/>
+            <w:tcW w:w="2137" w:type="dxa"/>
             <w:vAlign w:val="bottom"/>
             <w:textDirection w:val="lrTb"/>
             <w:noWrap/>
@@ -1395,7 +1395,7 @@
               <w:bottom w:val="single" w:color="000000" w:sz="4" w:space="0"/>
               <w:right w:val="single" w:color="000000" w:sz="4" w:space="0"/>
             </w:tcBorders>
-            <w:tcW w:w="1926" w:type="dxa"/>
+            <w:tcW w:w="2137" w:type="dxa"/>
             <w:vAlign w:val="bottom"/>
             <w:textDirection w:val="lrTb"/>
             <w:noWrap/>
@@ -1418,604 +1418,6 @@
                 <w:szCs w:val="24"/>
               </w:rPr>
               <w:t xml:space="preserve"> </w:t>
-            </w:r>
-            <w:r>
-              <w:rPr>
-                <w:rFonts w:ascii="Times New Roman" w:hAnsi="Times New Roman" w:cs="Times New Roman"/>
-                <w:color w:val="000000"/>
-                <w:szCs w:val="24"/>
-              </w:rPr>
-            </w:r>
-            <w:r>
-              <w:rPr>
-                <w:rFonts w:ascii="Times New Roman" w:hAnsi="Times New Roman" w:cs="Times New Roman"/>
-                <w:color w:val="000000"/>
-                <w:szCs w:val="24"/>
-              </w:rPr>
-            </w:r>
-          </w:p>
-        </w:tc>
-      </w:tr>
-      <w:tr>
-        <w:trPr>
-          <w:trHeight w:val="320"/>
-        </w:trPr>
-        <w:tc>
-          <w:tcPr>
-            <w:shd w:val="clear" w:color="ffffff" w:fill="ffffff"/>
-            <w:tcBorders>
-              <w:top w:val="none" w:color="000000" w:sz="4" w:space="0"/>
-              <w:left w:val="single" w:color="000000" w:sz="4" w:space="0"/>
-              <w:bottom w:val="single" w:color="000000" w:sz="4" w:space="0"/>
-              <w:right w:val="single" w:color="000000" w:sz="4" w:space="0"/>
-            </w:tcBorders>
-            <w:tcW w:w="852" w:type="dxa"/>
-            <w:vAlign w:val="bottom"/>
-            <w:vMerge w:val="restart"/>
-            <w:textDirection w:val="lrTb"/>
-            <w:noWrap/>
-          </w:tcPr>
-          <w:p>
-            <w:pPr>
-              <w:pBdr/>
-              <w:spacing w:after="0" w:line="240" w:lineRule="auto"/>
-              <w:ind/>
-              <w:rPr>
-                <w:rFonts w:ascii="Times New Roman" w:hAnsi="Times New Roman" w:cs="Times New Roman"/>
-                <w:color w:val="000000"/>
-                <w:szCs w:val="24"/>
-              </w:rPr>
-            </w:pPr>
-            <w:r>
-              <w:rPr>
-                <w:rFonts w:ascii="Times New Roman" w:hAnsi="Times New Roman" w:cs="Times New Roman"/>
-                <w:color w:val="000000"/>
-                <w:szCs w:val="24"/>
-              </w:rPr>
-            </w:r>
-            <w:r>
-              <w:rPr>
-                <w:rFonts w:ascii="Times New Roman" w:hAnsi="Times New Roman" w:cs="Times New Roman"/>
-                <w:color w:val="000000"/>
-                <w:szCs w:val="24"/>
-              </w:rPr>
-            </w:r>
-            <w:r>
-              <w:rPr>
-                <w:rFonts w:ascii="Times New Roman" w:hAnsi="Times New Roman" w:cs="Times New Roman"/>
-                <w:color w:val="000000"/>
-                <w:szCs w:val="24"/>
-              </w:rPr>
-            </w:r>
-          </w:p>
-        </w:tc>
-        <w:tc>
-          <w:tcPr>
-            <w:shd w:val="clear" w:color="ffffff" w:fill="ffffff"/>
-            <w:tcBorders>
-              <w:top w:val="none" w:color="000000" w:sz="4" w:space="0"/>
-              <w:left w:val="none" w:color="000000" w:sz="4" w:space="0"/>
-              <w:bottom w:val="single" w:color="000000" w:sz="4" w:space="0"/>
-              <w:right w:val="single" w:color="000000" w:sz="4" w:space="0"/>
-            </w:tcBorders>
-            <w:tcW w:w="1393" w:type="dxa"/>
-            <w:vAlign w:val="bottom"/>
-            <w:vMerge w:val="restart"/>
-            <w:textDirection w:val="lrTb"/>
-            <w:noWrap/>
-          </w:tcPr>
-          <w:p>
-            <w:pPr>
-              <w:pBdr/>
-              <w:spacing w:after="0" w:line="240" w:lineRule="auto"/>
-              <w:ind/>
-              <w:rPr>
-                <w:rFonts w:ascii="Times New Roman" w:hAnsi="Times New Roman" w:cs="Times New Roman"/>
-                <w:color w:val="000000"/>
-                <w:szCs w:val="24"/>
-              </w:rPr>
-            </w:pPr>
-            <w:r>
-              <w:rPr>
-                <w:rFonts w:ascii="Times New Roman" w:hAnsi="Times New Roman" w:cs="Times New Roman"/>
-                <w:color w:val="000000"/>
-                <w:szCs w:val="24"/>
-              </w:rPr>
-            </w:r>
-            <w:r>
-              <w:rPr>
-                <w:rFonts w:ascii="Times New Roman" w:hAnsi="Times New Roman" w:cs="Times New Roman"/>
-                <w:color w:val="000000"/>
-                <w:szCs w:val="24"/>
-              </w:rPr>
-            </w:r>
-            <w:r>
-              <w:rPr>
-                <w:rFonts w:ascii="Times New Roman" w:hAnsi="Times New Roman" w:cs="Times New Roman"/>
-                <w:color w:val="000000"/>
-                <w:szCs w:val="24"/>
-              </w:rPr>
-            </w:r>
-          </w:p>
-        </w:tc>
-        <w:tc>
-          <w:tcPr>
-            <w:shd w:val="clear" w:color="ffffff" w:fill="ffffff"/>
-            <w:tcBorders>
-              <w:top w:val="none" w:color="000000" w:sz="4" w:space="0"/>
-              <w:left w:val="none" w:color="000000" w:sz="4" w:space="0"/>
-              <w:bottom w:val="single" w:color="000000" w:sz="4" w:space="0"/>
-              <w:right w:val="single" w:color="000000" w:sz="4" w:space="0"/>
-            </w:tcBorders>
-            <w:tcW w:w="4410" w:type="dxa"/>
-            <w:vAlign w:val="bottom"/>
-            <w:vMerge w:val="restart"/>
-            <w:textDirection w:val="lrTb"/>
-            <w:noWrap/>
-          </w:tcPr>
-          <w:p>
-            <w:pPr>
-              <w:pBdr/>
-              <w:spacing w:after="0" w:line="240" w:lineRule="auto"/>
-              <w:ind/>
-              <w:rPr>
-                <w:rFonts w:ascii="Times New Roman" w:hAnsi="Times New Roman" w:cs="Times New Roman"/>
-                <w:color w:val="000000"/>
-                <w:szCs w:val="24"/>
-              </w:rPr>
-            </w:pPr>
-            <w:r>
-              <w:rPr>
-                <w:rFonts w:ascii="Times New Roman" w:hAnsi="Times New Roman" w:cs="Times New Roman"/>
-                <w:color w:val="000000"/>
-                <w:szCs w:val="24"/>
-              </w:rPr>
-            </w:r>
-            <w:r>
-              <w:rPr>
-                <w:rFonts w:ascii="Times New Roman" w:hAnsi="Times New Roman" w:cs="Times New Roman"/>
-                <w:color w:val="000000"/>
-                <w:szCs w:val="24"/>
-              </w:rPr>
-            </w:r>
-            <w:r>
-              <w:rPr>
-                <w:rFonts w:ascii="Times New Roman" w:hAnsi="Times New Roman" w:cs="Times New Roman"/>
-                <w:color w:val="000000"/>
-                <w:szCs w:val="24"/>
-              </w:rPr>
-            </w:r>
-          </w:p>
-        </w:tc>
-        <w:tc>
-          <w:tcPr>
-            <w:shd w:val="clear" w:color="ffffff" w:fill="ffffff"/>
-            <w:tcBorders>
-              <w:top w:val="none" w:color="000000" w:sz="4" w:space="0"/>
-              <w:left w:val="none" w:color="000000" w:sz="4" w:space="0"/>
-              <w:bottom w:val="single" w:color="000000" w:sz="4" w:space="0"/>
-              <w:right w:val="single" w:color="000000" w:sz="4" w:space="0"/>
-            </w:tcBorders>
-            <w:tcW w:w="1170" w:type="dxa"/>
-            <w:vAlign w:val="bottom"/>
-            <w:vMerge w:val="restart"/>
-            <w:textDirection w:val="lrTb"/>
-            <w:noWrap/>
-          </w:tcPr>
-          <w:p>
-            <w:pPr>
-              <w:pBdr/>
-              <w:spacing w:after="0" w:line="240" w:lineRule="auto"/>
-              <w:ind/>
-              <w:rPr>
-                <w:rFonts w:ascii="Times New Roman" w:hAnsi="Times New Roman" w:cs="Times New Roman"/>
-                <w:color w:val="000000"/>
-                <w:szCs w:val="24"/>
-              </w:rPr>
-            </w:pPr>
-            <w:r>
-              <w:rPr>
-                <w:rFonts w:ascii="Times New Roman" w:hAnsi="Times New Roman" w:cs="Times New Roman"/>
-                <w:color w:val="000000"/>
-                <w:szCs w:val="24"/>
-              </w:rPr>
-            </w:r>
-            <w:r>
-              <w:rPr>
-                <w:rFonts w:ascii="Times New Roman" w:hAnsi="Times New Roman" w:cs="Times New Roman"/>
-                <w:color w:val="000000"/>
-                <w:szCs w:val="24"/>
-              </w:rPr>
-            </w:r>
-            <w:r>
-              <w:rPr>
-                <w:rFonts w:ascii="Times New Roman" w:hAnsi="Times New Roman" w:cs="Times New Roman"/>
-                <w:color w:val="000000"/>
-                <w:szCs w:val="24"/>
-              </w:rPr>
-            </w:r>
-          </w:p>
-        </w:tc>
-        <w:tc>
-          <w:tcPr>
-            <w:shd w:val="clear" w:color="ffffff" w:fill="ffffff"/>
-            <w:tcBorders>
-              <w:top w:val="none" w:color="000000" w:sz="4" w:space="0"/>
-              <w:left w:val="none" w:color="000000" w:sz="4" w:space="0"/>
-              <w:bottom w:val="single" w:color="000000" w:sz="4" w:space="0"/>
-              <w:right w:val="single" w:color="000000" w:sz="4" w:space="0"/>
-            </w:tcBorders>
-            <w:tcW w:w="1224" w:type="dxa"/>
-            <w:vAlign w:val="bottom"/>
-            <w:vMerge w:val="restart"/>
-            <w:textDirection w:val="lrTb"/>
-            <w:noWrap/>
-          </w:tcPr>
-          <w:p>
-            <w:pPr>
-              <w:pBdr/>
-              <w:spacing w:after="0" w:line="240" w:lineRule="auto"/>
-              <w:ind/>
-              <w:rPr>
-                <w:rFonts w:ascii="Times New Roman" w:hAnsi="Times New Roman" w:cs="Times New Roman"/>
-                <w:color w:val="000000"/>
-                <w:szCs w:val="24"/>
-              </w:rPr>
-            </w:pPr>
-            <w:r>
-              <w:rPr>
-                <w:rFonts w:ascii="Times New Roman" w:hAnsi="Times New Roman" w:cs="Times New Roman"/>
-                <w:color w:val="000000"/>
-                <w:szCs w:val="24"/>
-              </w:rPr>
-            </w:r>
-            <w:r>
-              <w:rPr>
-                <w:rFonts w:ascii="Times New Roman" w:hAnsi="Times New Roman" w:cs="Times New Roman"/>
-                <w:color w:val="000000"/>
-                <w:szCs w:val="24"/>
-              </w:rPr>
-            </w:r>
-            <w:r>
-              <w:rPr>
-                <w:rFonts w:ascii="Times New Roman" w:hAnsi="Times New Roman" w:cs="Times New Roman"/>
-                <w:color w:val="000000"/>
-                <w:szCs w:val="24"/>
-              </w:rPr>
-            </w:r>
-          </w:p>
-        </w:tc>
-        <w:tc>
-          <w:tcPr>
-            <w:shd w:val="clear" w:color="ffffff" w:fill="ffffff"/>
-            <w:tcBorders>
-              <w:top w:val="none" w:color="000000" w:sz="4" w:space="0"/>
-              <w:left w:val="none" w:color="000000" w:sz="4" w:space="0"/>
-              <w:bottom w:val="single" w:color="000000" w:sz="4" w:space="0"/>
-              <w:right w:val="single" w:color="000000" w:sz="4" w:space="0"/>
-            </w:tcBorders>
-            <w:tcW w:w="1926" w:type="dxa"/>
-            <w:vAlign w:val="bottom"/>
-            <w:vMerge w:val="restart"/>
-            <w:textDirection w:val="lrTb"/>
-            <w:noWrap/>
-          </w:tcPr>
-          <w:p>
-            <w:pPr>
-              <w:pBdr/>
-              <w:spacing w:after="0" w:line="240" w:lineRule="auto"/>
-              <w:ind/>
-              <w:rPr>
-                <w:rFonts w:ascii="Times New Roman" w:hAnsi="Times New Roman" w:cs="Times New Roman"/>
-                <w:color w:val="000000"/>
-                <w:szCs w:val="24"/>
-              </w:rPr>
-            </w:pPr>
-            <w:r>
-              <w:rPr>
-                <w:rFonts w:ascii="Times New Roman" w:hAnsi="Times New Roman" w:cs="Times New Roman"/>
-                <w:color w:val="000000"/>
-                <w:szCs w:val="24"/>
-              </w:rPr>
-            </w:r>
-            <w:r>
-              <w:rPr>
-                <w:rFonts w:ascii="Times New Roman" w:hAnsi="Times New Roman" w:cs="Times New Roman"/>
-                <w:color w:val="000000"/>
-                <w:szCs w:val="24"/>
-              </w:rPr>
-            </w:r>
-            <w:r>
-              <w:rPr>
-                <w:rFonts w:ascii="Times New Roman" w:hAnsi="Times New Roman" w:cs="Times New Roman"/>
-                <w:color w:val="000000"/>
-                <w:szCs w:val="24"/>
-              </w:rPr>
-            </w:r>
-          </w:p>
-        </w:tc>
-      </w:tr>
-      <w:tr>
-        <w:trPr>
-          <w:trHeight w:val="320"/>
-        </w:trPr>
-        <w:tc>
-          <w:tcPr>
-            <w:shd w:val="clear" w:color="ffffff" w:fill="ffffff"/>
-            <w:tcBorders>
-              <w:top w:val="none" w:color="000000" w:sz="4" w:space="0"/>
-              <w:left w:val="single" w:color="000000" w:sz="4" w:space="0"/>
-              <w:bottom w:val="single" w:color="000000" w:sz="4" w:space="0"/>
-              <w:right w:val="single" w:color="000000" w:sz="4" w:space="0"/>
-            </w:tcBorders>
-            <w:tcW w:w="852" w:type="dxa"/>
-            <w:vAlign w:val="bottom"/>
-            <w:vMerge w:val="restart"/>
-            <w:textDirection w:val="lrTb"/>
-            <w:noWrap/>
-          </w:tcPr>
-          <w:p>
-            <w:pPr>
-              <w:pBdr/>
-              <w:spacing w:after="0" w:line="240" w:lineRule="auto"/>
-              <w:ind/>
-              <w:rPr>
-                <w:rFonts w:ascii="Times New Roman" w:hAnsi="Times New Roman" w:cs="Times New Roman"/>
-                <w:color w:val="000000"/>
-                <w:szCs w:val="24"/>
-              </w:rPr>
-            </w:pPr>
-            <w:r>
-              <w:rPr>
-                <w:rFonts w:ascii="Times New Roman" w:hAnsi="Times New Roman" w:cs="Times New Roman"/>
-                <w:color w:val="000000"/>
-                <w:szCs w:val="24"/>
-              </w:rPr>
-            </w:r>
-            <w:r>
-              <w:rPr>
-                <w:rFonts w:ascii="Times New Roman" w:hAnsi="Times New Roman" w:cs="Times New Roman"/>
-                <w:color w:val="000000"/>
-                <w:szCs w:val="24"/>
-              </w:rPr>
-            </w:r>
-            <w:r>
-              <w:rPr>
-                <w:rFonts w:ascii="Times New Roman" w:hAnsi="Times New Roman" w:cs="Times New Roman"/>
-                <w:color w:val="000000"/>
-                <w:szCs w:val="24"/>
-              </w:rPr>
-            </w:r>
-          </w:p>
-        </w:tc>
-        <w:tc>
-          <w:tcPr>
-            <w:shd w:val="clear" w:color="ffffff" w:fill="ffffff"/>
-            <w:tcBorders>
-              <w:top w:val="none" w:color="000000" w:sz="4" w:space="0"/>
-              <w:left w:val="none" w:color="000000" w:sz="4" w:space="0"/>
-              <w:bottom w:val="single" w:color="000000" w:sz="4" w:space="0"/>
-              <w:right w:val="single" w:color="000000" w:sz="4" w:space="0"/>
-            </w:tcBorders>
-            <w:tcW w:w="1393" w:type="dxa"/>
-            <w:vAlign w:val="bottom"/>
-            <w:vMerge w:val="restart"/>
-            <w:textDirection w:val="lrTb"/>
-            <w:noWrap/>
-          </w:tcPr>
-          <w:p>
-            <w:pPr>
-              <w:pBdr/>
-              <w:spacing w:after="0" w:line="240" w:lineRule="auto"/>
-              <w:ind/>
-              <w:rPr>
-                <w:rFonts w:ascii="Times New Roman" w:hAnsi="Times New Roman" w:cs="Times New Roman"/>
-                <w:color w:val="000000"/>
-                <w:szCs w:val="24"/>
-              </w:rPr>
-            </w:pPr>
-            <w:r>
-              <w:rPr>
-                <w:rFonts w:ascii="Times New Roman" w:hAnsi="Times New Roman" w:cs="Times New Roman"/>
-                <w:color w:val="000000"/>
-                <w:szCs w:val="24"/>
-              </w:rPr>
-            </w:r>
-            <w:r>
-              <w:rPr>
-                <w:rFonts w:ascii="Times New Roman" w:hAnsi="Times New Roman" w:cs="Times New Roman"/>
-                <w:color w:val="000000"/>
-                <w:szCs w:val="24"/>
-              </w:rPr>
-            </w:r>
-            <w:r>
-              <w:rPr>
-                <w:rFonts w:ascii="Times New Roman" w:hAnsi="Times New Roman" w:cs="Times New Roman"/>
-                <w:color w:val="000000"/>
-                <w:szCs w:val="24"/>
-              </w:rPr>
-            </w:r>
-          </w:p>
-        </w:tc>
-        <w:tc>
-          <w:tcPr>
-            <w:shd w:val="clear" w:color="ffffff" w:fill="ffffff"/>
-            <w:tcBorders>
-              <w:top w:val="none" w:color="000000" w:sz="4" w:space="0"/>
-              <w:left w:val="none" w:color="000000" w:sz="4" w:space="0"/>
-              <w:bottom w:val="single" w:color="000000" w:sz="4" w:space="0"/>
-              <w:right w:val="single" w:color="000000" w:sz="4" w:space="0"/>
-            </w:tcBorders>
-            <w:tcW w:w="4410" w:type="dxa"/>
-            <w:vAlign w:val="bottom"/>
-            <w:vMerge w:val="restart"/>
-            <w:textDirection w:val="lrTb"/>
-            <w:noWrap/>
-          </w:tcPr>
-          <w:p>
-            <w:pPr>
-              <w:pBdr/>
-              <w:spacing w:after="0" w:line="240" w:lineRule="auto"/>
-              <w:ind/>
-              <w:rPr>
-                <w:rFonts w:ascii="Times New Roman" w:hAnsi="Times New Roman" w:cs="Times New Roman"/>
-                <w:color w:val="000000"/>
-                <w:szCs w:val="24"/>
-              </w:rPr>
-            </w:pPr>
-            <w:r>
-              <w:rPr>
-                <w:rFonts w:ascii="Times New Roman" w:hAnsi="Times New Roman" w:cs="Times New Roman"/>
-                <w:color w:val="000000"/>
-                <w:szCs w:val="24"/>
-              </w:rPr>
-            </w:r>
-            <w:r>
-              <w:rPr>
-                <w:rFonts w:ascii="Times New Roman" w:hAnsi="Times New Roman" w:cs="Times New Roman"/>
-                <w:color w:val="000000"/>
-                <w:szCs w:val="24"/>
-              </w:rPr>
-            </w:r>
-            <w:r>
-              <w:rPr>
-                <w:rFonts w:ascii="Times New Roman" w:hAnsi="Times New Roman" w:cs="Times New Roman"/>
-                <w:color w:val="000000"/>
-                <w:szCs w:val="24"/>
-              </w:rPr>
-            </w:r>
-          </w:p>
-        </w:tc>
-        <w:tc>
-          <w:tcPr>
-            <w:shd w:val="clear" w:color="ffffff" w:fill="ffffff"/>
-            <w:tcBorders>
-              <w:top w:val="none" w:color="000000" w:sz="4" w:space="0"/>
-              <w:left w:val="none" w:color="000000" w:sz="4" w:space="0"/>
-              <w:bottom w:val="single" w:color="000000" w:sz="4" w:space="0"/>
-              <w:right w:val="single" w:color="000000" w:sz="4" w:space="0"/>
-            </w:tcBorders>
-            <w:tcW w:w="1170" w:type="dxa"/>
-            <w:vAlign w:val="bottom"/>
-            <w:vMerge w:val="restart"/>
-            <w:textDirection w:val="lrTb"/>
-            <w:noWrap/>
-          </w:tcPr>
-          <w:p>
-            <w:pPr>
-              <w:pBdr/>
-              <w:spacing w:after="0" w:line="240" w:lineRule="auto"/>
-              <w:ind/>
-              <w:rPr>
-                <w:rFonts w:ascii="Times New Roman" w:hAnsi="Times New Roman" w:cs="Times New Roman"/>
-                <w:color w:val="000000"/>
-                <w:szCs w:val="24"/>
-              </w:rPr>
-            </w:pPr>
-            <w:r>
-              <w:rPr>
-                <w:rFonts w:ascii="Times New Roman" w:hAnsi="Times New Roman" w:cs="Times New Roman"/>
-                <w:color w:val="000000"/>
-                <w:szCs w:val="24"/>
-              </w:rPr>
-            </w:r>
-            <w:r>
-              <w:rPr>
-                <w:rFonts w:ascii="Times New Roman" w:hAnsi="Times New Roman" w:cs="Times New Roman"/>
-                <w:color w:val="000000"/>
-                <w:szCs w:val="24"/>
-              </w:rPr>
-            </w:r>
-            <w:r>
-              <w:rPr>
-                <w:rFonts w:ascii="Times New Roman" w:hAnsi="Times New Roman" w:cs="Times New Roman"/>
-                <w:color w:val="000000"/>
-                <w:szCs w:val="24"/>
-              </w:rPr>
-            </w:r>
-          </w:p>
-        </w:tc>
-        <w:tc>
-          <w:tcPr>
-            <w:shd w:val="clear" w:color="ffffff" w:fill="ffffff"/>
-            <w:tcBorders>
-              <w:top w:val="none" w:color="000000" w:sz="4" w:space="0"/>
-              <w:left w:val="none" w:color="000000" w:sz="4" w:space="0"/>
-              <w:bottom w:val="single" w:color="000000" w:sz="4" w:space="0"/>
-              <w:right w:val="single" w:color="000000" w:sz="4" w:space="0"/>
-            </w:tcBorders>
-            <w:tcW w:w="1224" w:type="dxa"/>
-            <w:vAlign w:val="bottom"/>
-            <w:vMerge w:val="restart"/>
-            <w:textDirection w:val="lrTb"/>
-            <w:noWrap/>
-          </w:tcPr>
-          <w:p>
-            <w:pPr>
-              <w:pBdr/>
-              <w:spacing w:after="0" w:line="240" w:lineRule="auto"/>
-              <w:ind/>
-              <w:rPr>
-                <w:rFonts w:ascii="Times New Roman" w:hAnsi="Times New Roman" w:cs="Times New Roman"/>
-                <w:color w:val="000000"/>
-                <w:szCs w:val="24"/>
-              </w:rPr>
-            </w:pPr>
-            <w:r>
-              <w:rPr>
-                <w:rFonts w:ascii="Times New Roman" w:hAnsi="Times New Roman" w:cs="Times New Roman"/>
-                <w:color w:val="000000"/>
-                <w:szCs w:val="24"/>
-              </w:rPr>
-            </w:r>
-            <w:r>
-              <w:rPr>
-                <w:rFonts w:ascii="Times New Roman" w:hAnsi="Times New Roman" w:cs="Times New Roman"/>
-                <w:color w:val="000000"/>
-                <w:szCs w:val="24"/>
-              </w:rPr>
-            </w:r>
-            <w:r>
-              <w:rPr>
-                <w:rFonts w:ascii="Times New Roman" w:hAnsi="Times New Roman" w:cs="Times New Roman"/>
-                <w:color w:val="000000"/>
-                <w:szCs w:val="24"/>
-              </w:rPr>
-            </w:r>
-          </w:p>
-        </w:tc>
-        <w:tc>
-          <w:tcPr>
-            <w:shd w:val="clear" w:color="ffffff" w:fill="ffffff"/>
-            <w:tcBorders>
-              <w:top w:val="none" w:color="000000" w:sz="4" w:space="0"/>
-              <w:left w:val="none" w:color="000000" w:sz="4" w:space="0"/>
-              <w:bottom w:val="single" w:color="000000" w:sz="4" w:space="0"/>
-              <w:right w:val="single" w:color="000000" w:sz="4" w:space="0"/>
-            </w:tcBorders>
-            <w:tcW w:w="1926" w:type="dxa"/>
-            <w:vAlign w:val="bottom"/>
-            <w:vMerge w:val="restart"/>
-            <w:textDirection w:val="lrTb"/>
-            <w:noWrap/>
-          </w:tcPr>
-          <w:p>
-            <w:pPr>
-              <w:pBdr/>
-              <w:spacing w:after="0" w:line="240" w:lineRule="auto"/>
-              <w:ind/>
-              <w:rPr>
-                <w:rFonts w:ascii="Times New Roman" w:hAnsi="Times New Roman" w:cs="Times New Roman"/>
-                <w:color w:val="000000"/>
-                <w:szCs w:val="24"/>
-              </w:rPr>
-            </w:pPr>
-            <w:r>
-              <w:rPr>
-                <w:rFonts w:ascii="Times New Roman" w:hAnsi="Times New Roman" w:cs="Times New Roman"/>
-                <w:color w:val="000000"/>
-                <w:szCs w:val="24"/>
-              </w:rPr>
             </w:r>
             <w:r>
               <w:rPr>
@@ -2101,7 +1503,7 @@
               <w:bottom w:val="single" w:color="000000" w:sz="4" w:space="0"/>
               <w:right w:val="single" w:color="000000" w:sz="4" w:space="0"/>
             </w:tcBorders>
-            <w:tcW w:w="1926" w:type="dxa"/>
+            <w:tcW w:w="2137" w:type="dxa"/>
             <w:vAlign w:val="center"/>
             <w:textDirection w:val="lrTb"/>
             <w:noWrap/>
@@ -2126,6 +1528,7 @@
                 <w:bCs/>
                 <w:color w:val="000000"/>
               </w:rPr>
+              <w:t xml:space="preserve">$</w:t>
             </w:r>
             <w:r>
               <w:rPr>
@@ -3481,702 +2884,6 @@
         </w:trPr>
         <w:tc>
           <w:tcPr>
-            <w:shd w:val="clear" w:color="ffffff" w:fill="ffffff"/>
-            <w:tcBorders>
-              <w:top w:val="none" w:color="000000" w:sz="4" w:space="0"/>
-              <w:left w:val="single" w:color="000000" w:sz="4" w:space="0"/>
-              <w:bottom w:val="single" w:color="000000" w:sz="4" w:space="0"/>
-              <w:right w:val="single" w:color="000000" w:sz="4" w:space="0"/>
-            </w:tcBorders>
-            <w:tcW w:w="852" w:type="dxa"/>
-            <w:vAlign w:val="bottom"/>
-            <w:textDirection w:val="lrTb"/>
-            <w:noWrap/>
-          </w:tcPr>
-          <w:p>
-            <w:pPr>
-              <w:pBdr/>
-              <w:spacing w:after="0" w:line="240" w:lineRule="auto"/>
-              <w:ind/>
-              <w:rPr>
-                <w:rFonts w:ascii="Times New Roman" w:hAnsi="Times New Roman" w:cs="Times New Roman"/>
-                <w:color w:val="000000"/>
-                <w:szCs w:val="24"/>
-              </w:rPr>
-            </w:pPr>
-            <w:r>
-              <w:rPr>
-                <w:rFonts w:ascii="Times New Roman" w:hAnsi="Times New Roman" w:cs="Times New Roman"/>
-                <w:color w:val="000000"/>
-                <w:szCs w:val="24"/>
-              </w:rPr>
-              <w:t xml:space="preserve"> </w:t>
-            </w:r>
-            <w:r>
-              <w:rPr>
-                <w:rFonts w:ascii="Times New Roman" w:hAnsi="Times New Roman" w:cs="Times New Roman"/>
-                <w:color w:val="000000"/>
-                <w:szCs w:val="24"/>
-              </w:rPr>
-            </w:r>
-            <w:r>
-              <w:rPr>
-                <w:rFonts w:ascii="Times New Roman" w:hAnsi="Times New Roman" w:cs="Times New Roman"/>
-                <w:color w:val="000000"/>
-                <w:szCs w:val="24"/>
-              </w:rPr>
-            </w:r>
-          </w:p>
-        </w:tc>
-        <w:tc>
-          <w:tcPr>
-            <w:shd w:val="clear" w:color="ffffff" w:fill="ffffff"/>
-            <w:tcBorders>
-              <w:top w:val="none" w:color="000000" w:sz="4" w:space="0"/>
-              <w:left w:val="none" w:color="000000" w:sz="4" w:space="0"/>
-              <w:bottom w:val="single" w:color="000000" w:sz="4" w:space="0"/>
-              <w:right w:val="single" w:color="000000" w:sz="4" w:space="0"/>
-            </w:tcBorders>
-            <w:tcW w:w="1393" w:type="dxa"/>
-            <w:vAlign w:val="bottom"/>
-            <w:textDirection w:val="lrTb"/>
-            <w:noWrap/>
-          </w:tcPr>
-          <w:p>
-            <w:pPr>
-              <w:pBdr/>
-              <w:spacing w:after="0" w:line="240" w:lineRule="auto"/>
-              <w:ind/>
-              <w:rPr>
-                <w:rFonts w:ascii="Times New Roman" w:hAnsi="Times New Roman" w:cs="Times New Roman"/>
-                <w:color w:val="000000"/>
-                <w:szCs w:val="24"/>
-              </w:rPr>
-            </w:pPr>
-            <w:r>
-              <w:rPr>
-                <w:rFonts w:ascii="Times New Roman" w:hAnsi="Times New Roman" w:cs="Times New Roman"/>
-                <w:color w:val="000000"/>
-                <w:szCs w:val="24"/>
-              </w:rPr>
-              <w:t xml:space="preserve"> </w:t>
-            </w:r>
-            <w:r>
-              <w:rPr>
-                <w:rFonts w:ascii="Times New Roman" w:hAnsi="Times New Roman" w:cs="Times New Roman"/>
-                <w:color w:val="000000"/>
-                <w:szCs w:val="24"/>
-              </w:rPr>
-            </w:r>
-            <w:r>
-              <w:rPr>
-                <w:rFonts w:ascii="Times New Roman" w:hAnsi="Times New Roman" w:cs="Times New Roman"/>
-                <w:color w:val="000000"/>
-                <w:szCs w:val="24"/>
-              </w:rPr>
-            </w:r>
-          </w:p>
-        </w:tc>
-        <w:tc>
-          <w:tcPr>
-            <w:shd w:val="clear" w:color="ffffff" w:fill="ffffff"/>
-            <w:tcBorders>
-              <w:top w:val="none" w:color="000000" w:sz="4" w:space="0"/>
-              <w:left w:val="none" w:color="000000" w:sz="4" w:space="0"/>
-              <w:bottom w:val="single" w:color="000000" w:sz="4" w:space="0"/>
-              <w:right w:val="single" w:color="000000" w:sz="4" w:space="0"/>
-            </w:tcBorders>
-            <w:tcW w:w="3420" w:type="dxa"/>
-            <w:vAlign w:val="bottom"/>
-            <w:textDirection w:val="lrTb"/>
-            <w:noWrap/>
-          </w:tcPr>
-          <w:p>
-            <w:pPr>
-              <w:pBdr/>
-              <w:spacing w:after="0" w:line="240" w:lineRule="auto"/>
-              <w:ind/>
-              <w:rPr>
-                <w:rFonts w:ascii="Times New Roman" w:hAnsi="Times New Roman" w:cs="Times New Roman"/>
-                <w:color w:val="000000"/>
-                <w:szCs w:val="24"/>
-              </w:rPr>
-            </w:pPr>
-            <w:r>
-              <w:rPr>
-                <w:rFonts w:ascii="Times New Roman" w:hAnsi="Times New Roman" w:cs="Times New Roman"/>
-                <w:color w:val="000000"/>
-                <w:szCs w:val="24"/>
-              </w:rPr>
-              <w:t xml:space="preserve"> </w:t>
-            </w:r>
-            <w:r>
-              <w:rPr>
-                <w:rFonts w:ascii="Times New Roman" w:hAnsi="Times New Roman" w:cs="Times New Roman"/>
-                <w:color w:val="000000"/>
-                <w:szCs w:val="24"/>
-              </w:rPr>
-            </w:r>
-            <w:r>
-              <w:rPr>
-                <w:rFonts w:ascii="Times New Roman" w:hAnsi="Times New Roman" w:cs="Times New Roman"/>
-                <w:color w:val="000000"/>
-                <w:szCs w:val="24"/>
-              </w:rPr>
-            </w:r>
-          </w:p>
-        </w:tc>
-        <w:tc>
-          <w:tcPr>
-            <w:shd w:val="clear" w:color="ffffff" w:fill="ffffff"/>
-            <w:tcBorders>
-              <w:top w:val="none" w:color="000000" w:sz="4" w:space="0"/>
-              <w:left w:val="none" w:color="000000" w:sz="4" w:space="0"/>
-              <w:bottom w:val="single" w:color="000000" w:sz="4" w:space="0"/>
-              <w:right w:val="single" w:color="000000" w:sz="4" w:space="0"/>
-            </w:tcBorders>
-            <w:tcW w:w="1158" w:type="dxa"/>
-            <w:vAlign w:val="bottom"/>
-            <w:textDirection w:val="lrTb"/>
-            <w:noWrap/>
-          </w:tcPr>
-          <w:p>
-            <w:pPr>
-              <w:pBdr/>
-              <w:spacing w:after="0" w:line="240" w:lineRule="auto"/>
-              <w:ind/>
-              <w:rPr>
-                <w:rFonts w:ascii="Times New Roman" w:hAnsi="Times New Roman" w:cs="Times New Roman"/>
-                <w:color w:val="000000"/>
-                <w:szCs w:val="24"/>
-              </w:rPr>
-            </w:pPr>
-            <w:r>
-              <w:rPr>
-                <w:rFonts w:ascii="Times New Roman" w:hAnsi="Times New Roman" w:cs="Times New Roman"/>
-                <w:color w:val="000000"/>
-                <w:szCs w:val="24"/>
-              </w:rPr>
-              <w:t xml:space="preserve"> </w:t>
-            </w:r>
-            <w:r>
-              <w:rPr>
-                <w:rFonts w:ascii="Times New Roman" w:hAnsi="Times New Roman" w:cs="Times New Roman"/>
-                <w:color w:val="000000"/>
-                <w:szCs w:val="24"/>
-              </w:rPr>
-            </w:r>
-            <w:r>
-              <w:rPr>
-                <w:rFonts w:ascii="Times New Roman" w:hAnsi="Times New Roman" w:cs="Times New Roman"/>
-                <w:color w:val="000000"/>
-                <w:szCs w:val="24"/>
-              </w:rPr>
-            </w:r>
-          </w:p>
-        </w:tc>
-        <w:tc>
-          <w:tcPr>
-            <w:shd w:val="clear" w:color="ffffff" w:fill="ffffff"/>
-            <w:tcBorders>
-              <w:top w:val="none" w:color="000000" w:sz="4" w:space="0"/>
-              <w:left w:val="none" w:color="000000" w:sz="4" w:space="0"/>
-              <w:bottom w:val="single" w:color="000000" w:sz="4" w:space="0"/>
-              <w:right w:val="single" w:color="000000" w:sz="4" w:space="0"/>
-            </w:tcBorders>
-            <w:tcW w:w="1146" w:type="dxa"/>
-            <w:vAlign w:val="bottom"/>
-            <w:textDirection w:val="lrTb"/>
-            <w:noWrap/>
-          </w:tcPr>
-          <w:p>
-            <w:pPr>
-              <w:pBdr/>
-              <w:spacing w:after="0" w:line="240" w:lineRule="auto"/>
-              <w:ind/>
-              <w:rPr>
-                <w:rFonts w:ascii="Times New Roman" w:hAnsi="Times New Roman" w:cs="Times New Roman"/>
-                <w:color w:val="000000"/>
-                <w:szCs w:val="24"/>
-              </w:rPr>
-            </w:pPr>
-            <w:r>
-              <w:rPr>
-                <w:rFonts w:ascii="Times New Roman" w:hAnsi="Times New Roman" w:cs="Times New Roman"/>
-                <w:color w:val="000000"/>
-                <w:szCs w:val="24"/>
-              </w:rPr>
-              <w:t xml:space="preserve"> </w:t>
-            </w:r>
-            <w:r>
-              <w:rPr>
-                <w:rFonts w:ascii="Times New Roman" w:hAnsi="Times New Roman" w:cs="Times New Roman"/>
-                <w:color w:val="000000"/>
-                <w:szCs w:val="24"/>
-              </w:rPr>
-            </w:r>
-            <w:r>
-              <w:rPr>
-                <w:rFonts w:ascii="Times New Roman" w:hAnsi="Times New Roman" w:cs="Times New Roman"/>
-                <w:color w:val="000000"/>
-                <w:szCs w:val="24"/>
-              </w:rPr>
-            </w:r>
-          </w:p>
-        </w:tc>
-        <w:tc>
-          <w:tcPr>
-            <w:shd w:val="clear" w:color="ffffff" w:fill="ffffff"/>
-            <w:tcBorders>
-              <w:top w:val="none" w:color="000000" w:sz="4" w:space="0"/>
-              <w:left w:val="none" w:color="000000" w:sz="4" w:space="0"/>
-              <w:bottom w:val="single" w:color="000000" w:sz="4" w:space="0"/>
-              <w:right w:val="single" w:color="000000" w:sz="4" w:space="0"/>
-            </w:tcBorders>
-            <w:tcW w:w="1080" w:type="dxa"/>
-            <w:vAlign w:val="bottom"/>
-            <w:textDirection w:val="lrTb"/>
-            <w:noWrap/>
-          </w:tcPr>
-          <w:p>
-            <w:pPr>
-              <w:pBdr/>
-              <w:spacing w:after="0" w:line="240" w:lineRule="auto"/>
-              <w:ind/>
-              <w:rPr>
-                <w:rFonts w:ascii="Times New Roman" w:hAnsi="Times New Roman" w:cs="Times New Roman"/>
-                <w:color w:val="000000"/>
-                <w:szCs w:val="24"/>
-              </w:rPr>
-            </w:pPr>
-            <w:r>
-              <w:rPr>
-                <w:rFonts w:ascii="Times New Roman" w:hAnsi="Times New Roman" w:cs="Times New Roman"/>
-                <w:color w:val="000000"/>
-                <w:szCs w:val="24"/>
-              </w:rPr>
-              <w:t xml:space="preserve"> </w:t>
-            </w:r>
-            <w:r>
-              <w:rPr>
-                <w:rFonts w:ascii="Times New Roman" w:hAnsi="Times New Roman" w:cs="Times New Roman"/>
-                <w:color w:val="000000"/>
-                <w:szCs w:val="24"/>
-              </w:rPr>
-            </w:r>
-            <w:r>
-              <w:rPr>
-                <w:rFonts w:ascii="Times New Roman" w:hAnsi="Times New Roman" w:cs="Times New Roman"/>
-                <w:color w:val="000000"/>
-                <w:szCs w:val="24"/>
-              </w:rPr>
-            </w:r>
-          </w:p>
-        </w:tc>
-        <w:tc>
-          <w:tcPr>
-            <w:shd w:val="clear" w:color="ffffff" w:fill="ffffff"/>
-            <w:tcBorders>
-              <w:top w:val="none" w:color="000000" w:sz="4" w:space="0"/>
-              <w:left w:val="none" w:color="000000" w:sz="4" w:space="0"/>
-              <w:bottom w:val="single" w:color="000000" w:sz="4" w:space="0"/>
-              <w:right w:val="single" w:color="000000" w:sz="4" w:space="0"/>
-            </w:tcBorders>
-            <w:tcW w:w="1926" w:type="dxa"/>
-            <w:vAlign w:val="bottom"/>
-            <w:textDirection w:val="lrTb"/>
-            <w:noWrap/>
-          </w:tcPr>
-          <w:p>
-            <w:pPr>
-              <w:pBdr/>
-              <w:spacing w:after="0" w:line="240" w:lineRule="auto"/>
-              <w:ind/>
-              <w:rPr>
-                <w:rFonts w:ascii="Times New Roman" w:hAnsi="Times New Roman" w:cs="Times New Roman"/>
-                <w:color w:val="000000"/>
-                <w:szCs w:val="24"/>
-              </w:rPr>
-            </w:pPr>
-            <w:r>
-              <w:rPr>
-                <w:rFonts w:ascii="Times New Roman" w:hAnsi="Times New Roman" w:cs="Times New Roman"/>
-                <w:color w:val="000000"/>
-                <w:szCs w:val="24"/>
-              </w:rPr>
-              <w:t xml:space="preserve"> </w:t>
-            </w:r>
-            <w:r>
-              <w:rPr>
-                <w:rFonts w:ascii="Times New Roman" w:hAnsi="Times New Roman" w:cs="Times New Roman"/>
-                <w:color w:val="000000"/>
-                <w:szCs w:val="24"/>
-              </w:rPr>
-            </w:r>
-            <w:r>
-              <w:rPr>
-                <w:rFonts w:ascii="Times New Roman" w:hAnsi="Times New Roman" w:cs="Times New Roman"/>
-                <w:color w:val="000000"/>
-                <w:szCs w:val="24"/>
-              </w:rPr>
-            </w:r>
-          </w:p>
-        </w:tc>
-      </w:tr>
-      <w:tr>
-        <w:trPr>
-          <w:trHeight w:val="320"/>
-        </w:trPr>
-        <w:tc>
-          <w:tcPr>
-            <w:shd w:val="clear" w:color="ffffff" w:fill="ffffff"/>
-            <w:tcBorders>
-              <w:top w:val="none" w:color="000000" w:sz="4" w:space="0"/>
-              <w:left w:val="single" w:color="000000" w:sz="4" w:space="0"/>
-              <w:bottom w:val="single" w:color="000000" w:sz="4" w:space="0"/>
-              <w:right w:val="single" w:color="000000" w:sz="4" w:space="0"/>
-            </w:tcBorders>
-            <w:tcW w:w="852" w:type="dxa"/>
-            <w:vAlign w:val="bottom"/>
-            <w:vMerge w:val="restart"/>
-            <w:textDirection w:val="lrTb"/>
-            <w:noWrap/>
-          </w:tcPr>
-          <w:p>
-            <w:pPr>
-              <w:pBdr/>
-              <w:spacing w:after="0" w:line="240" w:lineRule="auto"/>
-              <w:ind/>
-              <w:rPr>
-                <w:rFonts w:ascii="Times New Roman" w:hAnsi="Times New Roman" w:cs="Times New Roman"/>
-                <w:color w:val="000000"/>
-                <w:szCs w:val="24"/>
-              </w:rPr>
-            </w:pPr>
-            <w:r>
-              <w:rPr>
-                <w:rFonts w:ascii="Times New Roman" w:hAnsi="Times New Roman" w:cs="Times New Roman"/>
-                <w:color w:val="000000"/>
-                <w:szCs w:val="24"/>
-              </w:rPr>
-            </w:r>
-            <w:r>
-              <w:rPr>
-                <w:rFonts w:ascii="Times New Roman" w:hAnsi="Times New Roman" w:cs="Times New Roman"/>
-                <w:color w:val="000000"/>
-                <w:szCs w:val="24"/>
-              </w:rPr>
-            </w:r>
-            <w:r>
-              <w:rPr>
-                <w:rFonts w:ascii="Times New Roman" w:hAnsi="Times New Roman" w:cs="Times New Roman"/>
-                <w:color w:val="000000"/>
-                <w:szCs w:val="24"/>
-              </w:rPr>
-            </w:r>
-          </w:p>
-        </w:tc>
-        <w:tc>
-          <w:tcPr>
-            <w:shd w:val="clear" w:color="ffffff" w:fill="ffffff"/>
-            <w:tcBorders>
-              <w:top w:val="none" w:color="000000" w:sz="4" w:space="0"/>
-              <w:left w:val="none" w:color="000000" w:sz="4" w:space="0"/>
-              <w:bottom w:val="single" w:color="000000" w:sz="4" w:space="0"/>
-              <w:right w:val="single" w:color="000000" w:sz="4" w:space="0"/>
-            </w:tcBorders>
-            <w:tcW w:w="1393" w:type="dxa"/>
-            <w:vAlign w:val="bottom"/>
-            <w:vMerge w:val="restart"/>
-            <w:textDirection w:val="lrTb"/>
-            <w:noWrap/>
-          </w:tcPr>
-          <w:p>
-            <w:pPr>
-              <w:pBdr/>
-              <w:spacing w:after="0" w:line="240" w:lineRule="auto"/>
-              <w:ind/>
-              <w:rPr>
-                <w:rFonts w:ascii="Times New Roman" w:hAnsi="Times New Roman" w:cs="Times New Roman"/>
-                <w:color w:val="000000"/>
-                <w:szCs w:val="24"/>
-              </w:rPr>
-            </w:pPr>
-            <w:r>
-              <w:rPr>
-                <w:rFonts w:ascii="Times New Roman" w:hAnsi="Times New Roman" w:cs="Times New Roman"/>
-                <w:color w:val="000000"/>
-                <w:szCs w:val="24"/>
-              </w:rPr>
-            </w:r>
-            <w:r>
-              <w:rPr>
-                <w:rFonts w:ascii="Times New Roman" w:hAnsi="Times New Roman" w:cs="Times New Roman"/>
-                <w:color w:val="000000"/>
-                <w:szCs w:val="24"/>
-              </w:rPr>
-            </w:r>
-            <w:r>
-              <w:rPr>
-                <w:rFonts w:ascii="Times New Roman" w:hAnsi="Times New Roman" w:cs="Times New Roman"/>
-                <w:color w:val="000000"/>
-                <w:szCs w:val="24"/>
-              </w:rPr>
-            </w:r>
-          </w:p>
-        </w:tc>
-        <w:tc>
-          <w:tcPr>
-            <w:shd w:val="clear" w:color="ffffff" w:fill="ffffff"/>
-            <w:tcBorders>
-              <w:top w:val="none" w:color="000000" w:sz="4" w:space="0"/>
-              <w:left w:val="none" w:color="000000" w:sz="4" w:space="0"/>
-              <w:bottom w:val="single" w:color="000000" w:sz="4" w:space="0"/>
-              <w:right w:val="single" w:color="000000" w:sz="4" w:space="0"/>
-            </w:tcBorders>
-            <w:tcW w:w="3420" w:type="dxa"/>
-            <w:vAlign w:val="bottom"/>
-            <w:vMerge w:val="restart"/>
-            <w:textDirection w:val="lrTb"/>
-            <w:noWrap/>
-          </w:tcPr>
-          <w:p>
-            <w:pPr>
-              <w:pBdr/>
-              <w:spacing w:after="0" w:line="240" w:lineRule="auto"/>
-              <w:ind/>
-              <w:rPr>
-                <w:rFonts w:ascii="Times New Roman" w:hAnsi="Times New Roman" w:cs="Times New Roman"/>
-                <w:color w:val="000000"/>
-                <w:szCs w:val="24"/>
-              </w:rPr>
-            </w:pPr>
-            <w:r>
-              <w:rPr>
-                <w:rFonts w:ascii="Times New Roman" w:hAnsi="Times New Roman" w:cs="Times New Roman"/>
-                <w:color w:val="000000"/>
-                <w:szCs w:val="24"/>
-              </w:rPr>
-            </w:r>
-            <w:r>
-              <w:rPr>
-                <w:rFonts w:ascii="Times New Roman" w:hAnsi="Times New Roman" w:cs="Times New Roman"/>
-                <w:color w:val="000000"/>
-                <w:szCs w:val="24"/>
-              </w:rPr>
-            </w:r>
-            <w:r>
-              <w:rPr>
-                <w:rFonts w:ascii="Times New Roman" w:hAnsi="Times New Roman" w:cs="Times New Roman"/>
-                <w:color w:val="000000"/>
-                <w:szCs w:val="24"/>
-              </w:rPr>
-            </w:r>
-          </w:p>
-        </w:tc>
-        <w:tc>
-          <w:tcPr>
-            <w:shd w:val="clear" w:color="ffffff" w:fill="ffffff"/>
-            <w:tcBorders>
-              <w:top w:val="none" w:color="000000" w:sz="4" w:space="0"/>
-              <w:left w:val="none" w:color="000000" w:sz="4" w:space="0"/>
-              <w:bottom w:val="single" w:color="000000" w:sz="4" w:space="0"/>
-              <w:right w:val="single" w:color="000000" w:sz="4" w:space="0"/>
-            </w:tcBorders>
-            <w:tcW w:w="1158" w:type="dxa"/>
-            <w:vAlign w:val="bottom"/>
-            <w:vMerge w:val="restart"/>
-            <w:textDirection w:val="lrTb"/>
-            <w:noWrap/>
-          </w:tcPr>
-          <w:p>
-            <w:pPr>
-              <w:pBdr/>
-              <w:spacing w:after="0" w:line="240" w:lineRule="auto"/>
-              <w:ind/>
-              <w:rPr>
-                <w:rFonts w:ascii="Times New Roman" w:hAnsi="Times New Roman" w:cs="Times New Roman"/>
-                <w:color w:val="000000"/>
-                <w:szCs w:val="24"/>
-              </w:rPr>
-            </w:pPr>
-            <w:r>
-              <w:rPr>
-                <w:rFonts w:ascii="Times New Roman" w:hAnsi="Times New Roman" w:cs="Times New Roman"/>
-                <w:color w:val="000000"/>
-                <w:szCs w:val="24"/>
-              </w:rPr>
-            </w:r>
-            <w:r>
-              <w:rPr>
-                <w:rFonts w:ascii="Times New Roman" w:hAnsi="Times New Roman" w:cs="Times New Roman"/>
-                <w:color w:val="000000"/>
-                <w:szCs w:val="24"/>
-              </w:rPr>
-            </w:r>
-            <w:r>
-              <w:rPr>
-                <w:rFonts w:ascii="Times New Roman" w:hAnsi="Times New Roman" w:cs="Times New Roman"/>
-                <w:color w:val="000000"/>
-                <w:szCs w:val="24"/>
-              </w:rPr>
-            </w:r>
-          </w:p>
-        </w:tc>
-        <w:tc>
-          <w:tcPr>
-            <w:shd w:val="clear" w:color="ffffff" w:fill="ffffff"/>
-            <w:tcBorders>
-              <w:top w:val="none" w:color="000000" w:sz="4" w:space="0"/>
-              <w:left w:val="none" w:color="000000" w:sz="4" w:space="0"/>
-              <w:bottom w:val="single" w:color="000000" w:sz="4" w:space="0"/>
-              <w:right w:val="single" w:color="000000" w:sz="4" w:space="0"/>
-            </w:tcBorders>
-            <w:tcW w:w="1146" w:type="dxa"/>
-            <w:vAlign w:val="bottom"/>
-            <w:vMerge w:val="restart"/>
-            <w:textDirection w:val="lrTb"/>
-            <w:noWrap/>
-          </w:tcPr>
-          <w:p>
-            <w:pPr>
-              <w:pBdr/>
-              <w:spacing w:after="0" w:line="240" w:lineRule="auto"/>
-              <w:ind/>
-              <w:rPr>
-                <w:rFonts w:ascii="Times New Roman" w:hAnsi="Times New Roman" w:cs="Times New Roman"/>
-                <w:color w:val="000000"/>
-                <w:szCs w:val="24"/>
-              </w:rPr>
-            </w:pPr>
-            <w:r>
-              <w:rPr>
-                <w:rFonts w:ascii="Times New Roman" w:hAnsi="Times New Roman" w:cs="Times New Roman"/>
-                <w:color w:val="000000"/>
-                <w:szCs w:val="24"/>
-              </w:rPr>
-            </w:r>
-            <w:r>
-              <w:rPr>
-                <w:rFonts w:ascii="Times New Roman" w:hAnsi="Times New Roman" w:cs="Times New Roman"/>
-                <w:color w:val="000000"/>
-                <w:szCs w:val="24"/>
-              </w:rPr>
-            </w:r>
-            <w:r>
-              <w:rPr>
-                <w:rFonts w:ascii="Times New Roman" w:hAnsi="Times New Roman" w:cs="Times New Roman"/>
-                <w:color w:val="000000"/>
-                <w:szCs w:val="24"/>
-              </w:rPr>
-            </w:r>
-          </w:p>
-        </w:tc>
-        <w:tc>
-          <w:tcPr>
-            <w:shd w:val="clear" w:color="ffffff" w:fill="ffffff"/>
-            <w:tcBorders>
-              <w:top w:val="none" w:color="000000" w:sz="4" w:space="0"/>
-              <w:left w:val="none" w:color="000000" w:sz="4" w:space="0"/>
-              <w:bottom w:val="single" w:color="000000" w:sz="4" w:space="0"/>
-              <w:right w:val="single" w:color="000000" w:sz="4" w:space="0"/>
-            </w:tcBorders>
-            <w:tcW w:w="1080" w:type="dxa"/>
-            <w:vAlign w:val="bottom"/>
-            <w:vMerge w:val="restart"/>
-            <w:textDirection w:val="lrTb"/>
-            <w:noWrap/>
-          </w:tcPr>
-          <w:p>
-            <w:pPr>
-              <w:pBdr/>
-              <w:spacing w:after="0" w:line="240" w:lineRule="auto"/>
-              <w:ind/>
-              <w:rPr>
-                <w:rFonts w:ascii="Times New Roman" w:hAnsi="Times New Roman" w:cs="Times New Roman"/>
-                <w:color w:val="000000"/>
-                <w:szCs w:val="24"/>
-              </w:rPr>
-            </w:pPr>
-            <w:r>
-              <w:rPr>
-                <w:rFonts w:ascii="Times New Roman" w:hAnsi="Times New Roman" w:cs="Times New Roman"/>
-                <w:color w:val="000000"/>
-                <w:szCs w:val="24"/>
-              </w:rPr>
-            </w:r>
-            <w:r>
-              <w:rPr>
-                <w:rFonts w:ascii="Times New Roman" w:hAnsi="Times New Roman" w:cs="Times New Roman"/>
-                <w:color w:val="000000"/>
-                <w:szCs w:val="24"/>
-              </w:rPr>
-            </w:r>
-            <w:r>
-              <w:rPr>
-                <w:rFonts w:ascii="Times New Roman" w:hAnsi="Times New Roman" w:cs="Times New Roman"/>
-                <w:color w:val="000000"/>
-                <w:szCs w:val="24"/>
-              </w:rPr>
-            </w:r>
-          </w:p>
-        </w:tc>
-        <w:tc>
-          <w:tcPr>
-            <w:shd w:val="clear" w:color="ffffff" w:fill="ffffff"/>
-            <w:tcBorders>
-              <w:top w:val="none" w:color="000000" w:sz="4" w:space="0"/>
-              <w:left w:val="none" w:color="000000" w:sz="4" w:space="0"/>
-              <w:bottom w:val="single" w:color="000000" w:sz="4" w:space="0"/>
-              <w:right w:val="single" w:color="000000" w:sz="4" w:space="0"/>
-            </w:tcBorders>
-            <w:tcW w:w="1926" w:type="dxa"/>
-            <w:vAlign w:val="bottom"/>
-            <w:vMerge w:val="restart"/>
-            <w:textDirection w:val="lrTb"/>
-            <w:noWrap/>
-          </w:tcPr>
-          <w:p>
-            <w:pPr>
-              <w:pBdr/>
-              <w:spacing w:after="0" w:line="240" w:lineRule="auto"/>
-              <w:ind/>
-              <w:rPr>
-                <w:rFonts w:ascii="Times New Roman" w:hAnsi="Times New Roman" w:cs="Times New Roman"/>
-                <w:color w:val="000000"/>
-                <w:szCs w:val="24"/>
-              </w:rPr>
-            </w:pPr>
-            <w:r>
-              <w:rPr>
-                <w:rFonts w:ascii="Times New Roman" w:hAnsi="Times New Roman" w:cs="Times New Roman"/>
-                <w:color w:val="000000"/>
-                <w:szCs w:val="24"/>
-              </w:rPr>
-            </w:r>
-            <w:r>
-              <w:rPr>
-                <w:rFonts w:ascii="Times New Roman" w:hAnsi="Times New Roman" w:cs="Times New Roman"/>
-                <w:color w:val="000000"/>
-                <w:szCs w:val="24"/>
-              </w:rPr>
-            </w:r>
-            <w:r>
-              <w:rPr>
-                <w:rFonts w:ascii="Times New Roman" w:hAnsi="Times New Roman" w:cs="Times New Roman"/>
-                <w:color w:val="000000"/>
-                <w:szCs w:val="24"/>
-              </w:rPr>
-            </w:r>
-          </w:p>
-        </w:tc>
-      </w:tr>
-      <w:tr>
-        <w:trPr>
-          <w:trHeight w:val="320"/>
-        </w:trPr>
-        <w:tc>
-          <w:tcPr>
             <w:gridSpan w:val="6"/>
             <w:shd w:val="clear" w:color="000000" w:fill="bbe4c3"/>
             <w:tcBorders>
@@ -4355,7 +3062,7 @@
     </w:p>
     <w:tbl>
       <w:tblPr>
-        <w:tblW w:w="4883" w:type="pct"/>
+        <w:tblW w:w="4979" w:type="pct"/>
         <w:tblBorders>
           <w:top w:val="single" w:color="auto" w:sz="4" w:space="0"/>
           <w:left w:val="single" w:color="auto" w:sz="4" w:space="0"/>
@@ -4368,9 +3075,9 @@
         <w:tblLook w:val="04A0" w:firstRow="1" w:lastRow="0" w:firstColumn="1" w:lastColumn="0" w:noHBand="0" w:noVBand="1"/>
       </w:tblPr>
       <w:tblGrid>
-        <w:gridCol w:w="5663"/>
-        <w:gridCol w:w="1984"/>
-        <w:gridCol w:w="3312"/>
+        <w:gridCol w:w="5669"/>
+        <w:gridCol w:w="1985"/>
+        <w:gridCol w:w="3531"/>
       </w:tblGrid>
       <w:tr>
         <w:trPr>
@@ -4380,7 +3087,7 @@
           <w:tcPr>
             <w:shd w:val="clear" w:color="auto" w:fill="bbe4c3"/>
             <w:tcBorders/>
-            <w:tcW w:w="2584" w:type="pct"/>
+            <w:tcW w:w="5669" w:type="dxa"/>
             <w:vAlign w:val="center"/>
             <w:textDirection w:val="lrTb"/>
             <w:noWrap/>
@@ -4473,7 +3180,7 @@
           <w:tcPr>
             <w:shd w:val="clear" w:color="auto" w:fill="bbe4c3"/>
             <w:tcBorders/>
-            <w:tcW w:w="905" w:type="pct"/>
+            <w:tcW w:w="1985" w:type="dxa"/>
             <w:vAlign w:val="center"/>
             <w:textDirection w:val="lrTb"/>
             <w:noWrap/>
@@ -4526,7 +3233,7 @@
           <w:tcPr>
             <w:shd w:val="clear" w:color="auto" w:fill="bbe4c3"/>
             <w:tcBorders/>
-            <w:tcW w:w="1511" w:type="pct"/>
+            <w:tcW w:w="3531" w:type="dxa"/>
             <w:vAlign w:val="center"/>
             <w:textDirection w:val="lrTb"/>
             <w:noWrap/>
@@ -4584,7 +3291,7 @@
           <w:tcPr>
             <w:shd w:val="clear" w:color="auto" w:fill="auto"/>
             <w:tcBorders/>
-            <w:tcW w:w="2584" w:type="pct"/>
+            <w:tcW w:w="5669" w:type="dxa"/>
             <w:vAlign w:val="center"/>
             <w:textDirection w:val="lrTb"/>
             <w:noWrap/>
@@ -4624,7 +3331,7 @@
           <w:tcPr>
             <w:shd w:val="clear" w:color="auto" w:fill="auto"/>
             <w:tcBorders/>
-            <w:tcW w:w="905" w:type="pct"/>
+            <w:tcW w:w="1985" w:type="dxa"/>
             <w:vAlign w:val="center"/>
             <w:textDirection w:val="lrTb"/>
             <w:noWrap/>
@@ -4673,7 +3380,7 @@
           <w:tcPr>
             <w:shd w:val="clear" w:color="auto" w:fill="auto"/>
             <w:tcBorders/>
-            <w:tcW w:w="1511" w:type="pct"/>
+            <w:tcW w:w="3531" w:type="dxa"/>
             <w:vAlign w:val="center"/>
             <w:textDirection w:val="lrTb"/>
             <w:noWrap/>
@@ -4718,7 +3425,7 @@
           <w:tcPr>
             <w:shd w:val="clear" w:color="auto" w:fill="auto"/>
             <w:tcBorders/>
-            <w:tcW w:w="2584" w:type="pct"/>
+            <w:tcW w:w="5669" w:type="dxa"/>
             <w:vAlign w:val="center"/>
             <w:textDirection w:val="lrTb"/>
             <w:noWrap/>
@@ -4758,7 +3465,7 @@
           <w:tcPr>
             <w:shd w:val="clear" w:color="auto" w:fill="auto"/>
             <w:tcBorders/>
-            <w:tcW w:w="905" w:type="pct"/>
+            <w:tcW w:w="1985" w:type="dxa"/>
             <w:vAlign w:val="center"/>
             <w:textDirection w:val="lrTb"/>
             <w:noWrap/>
@@ -4805,7 +3512,7 @@
           <w:tcPr>
             <w:shd w:val="clear" w:color="auto" w:fill="auto"/>
             <w:tcBorders/>
-            <w:tcW w:w="1511" w:type="pct"/>
+            <w:tcW w:w="3531" w:type="dxa"/>
             <w:vAlign w:val="center"/>
             <w:textDirection w:val="lrTb"/>
             <w:noWrap/>
@@ -4850,7 +3557,7 @@
           <w:tcPr>
             <w:shd w:val="clear" w:color="auto" w:fill="bbe4c3"/>
             <w:tcBorders/>
-            <w:tcW w:w="2584" w:type="pct"/>
+            <w:tcW w:w="5669" w:type="dxa"/>
             <w:vAlign w:val="center"/>
             <w:textDirection w:val="lrTb"/>
             <w:noWrap/>
@@ -4903,7 +3610,7 @@
           <w:tcPr>
             <w:shd w:val="clear" w:color="auto" w:fill="bbe4c3"/>
             <w:tcBorders/>
-            <w:tcW w:w="905" w:type="pct"/>
+            <w:tcW w:w="1985" w:type="dxa"/>
             <w:vAlign w:val="center"/>
             <w:textDirection w:val="lrTb"/>
             <w:noWrap/>
@@ -4970,7 +3677,7 @@
           <w:tcPr>
             <w:shd w:val="clear" w:color="auto" w:fill="bbe4c3"/>
             <w:tcBorders/>
-            <w:tcW w:w="1511" w:type="pct"/>
+            <w:tcW w:w="3531" w:type="dxa"/>
             <w:vAlign w:val="center"/>
             <w:textDirection w:val="lrTb"/>
             <w:noWrap/>
@@ -5051,6 +3758,16 @@
           <w:szCs w:val="24"/>
         </w:rPr>
       </w:r>
+    </w:p>
+    <w:p>
+      <w:pPr>
+        <w:pBdr/>
+        <w:spacing/>
+        <w:ind/>
+        <w:rPr/>
+      </w:pPr>
+      <w:r/>
+      <w:r/>
     </w:p>
     <w:p>
       <w:pPr>
@@ -5700,7 +4417,14 @@
           <w:tbl>
             <w:tblPr>
               <w:tblW w:w="9588" w:type="dxa"/>
-              <w:tblBorders/>
+              <w:tblBorders>
+                <w:top w:val="single" w:color="000000" w:sz="4" w:space="0"/>
+                <w:left w:val="single" w:color="000000" w:sz="4" w:space="0"/>
+                <w:bottom w:val="single" w:color="000000" w:sz="4" w:space="0"/>
+                <w:right w:val="single" w:color="000000" w:sz="4" w:space="0"/>
+                <w:insideH w:val="single" w:color="000000" w:sz="4" w:space="0"/>
+                <w:insideV w:val="single" w:color="000000" w:sz="4" w:space="0"/>
+              </w:tblBorders>
               <w:tblLook w:val="01E0" w:firstRow="1" w:lastRow="1" w:firstColumn="1" w:lastColumn="1" w:noHBand="0" w:noVBand="0"/>
             </w:tblPr>
             <w:tblGrid>
@@ -5713,9 +4437,7 @@
               <w:tc>
                 <w:tcPr>
                   <w:shd w:val="clear" w:color="auto" w:fill="auto"/>
-                  <w:tcBorders>
-                    <w:bottom w:val="single" w:color="auto" w:sz="4" w:space="0"/>
-                  </w:tcBorders>
+                  <w:tcBorders/>
                   <w:tcW w:w="4428" w:type="dxa"/>
                   <w:textDirection w:val="lrTb"/>
                   <w:noWrap w:val="false"/>
@@ -5841,9 +4563,7 @@
               <w:tc>
                 <w:tcPr>
                   <w:shd w:val="clear" w:color="auto" w:fill="auto"/>
-                  <w:tcBorders>
-                    <w:bottom w:val="single" w:color="auto" w:sz="4" w:space="0"/>
-                  </w:tcBorders>
+                  <w:tcBorders/>
                   <w:tcW w:w="4440" w:type="dxa"/>
                   <w:textDirection w:val="lrTb"/>
                   <w:noWrap w:val="false"/>
@@ -5891,10 +4611,7 @@
               <w:tc>
                 <w:tcPr>
                   <w:shd w:val="clear" w:color="auto" w:fill="auto"/>
-                  <w:tcBorders>
-                    <w:top w:val="single" w:color="auto" w:sz="4" w:space="0"/>
-                    <w:bottom w:val="single" w:color="auto" w:sz="4" w:space="0"/>
-                  </w:tcBorders>
+                  <w:tcBorders/>
                   <w:tcW w:w="4428" w:type="dxa"/>
                   <w:textDirection w:val="lrTb"/>
                   <w:noWrap w:val="false"/>
@@ -6022,8 +4739,7 @@
                 <w:tcPr>
                   <w:shd w:val="clear" w:color="auto" w:fill="auto"/>
                   <w:tcBorders>
-                    <w:top w:val="single" w:color="auto" w:sz="4" w:space="0"/>
-                    <w:bottom w:val="single" w:color="auto" w:sz="4" w:space="0"/>
+                    <w:bottom w:val="single" w:color="000000" w:sz="4" w:space="0"/>
                   </w:tcBorders>
                   <w:tcW w:w="4440" w:type="dxa"/>
                   <w:textDirection w:val="lrTb"/>
@@ -6109,10 +4825,7 @@
               <w:tc>
                 <w:tcPr>
                   <w:shd w:val="clear" w:color="auto" w:fill="auto"/>
-                  <w:tcBorders>
-                    <w:top w:val="single" w:color="auto" w:sz="4" w:space="0"/>
-                    <w:bottom w:val="single" w:color="auto" w:sz="4" w:space="0"/>
-                  </w:tcBorders>
+                  <w:tcBorders/>
                   <w:tcW w:w="4428" w:type="dxa"/>
                   <w:textDirection w:val="lrTb"/>
                   <w:noWrap w:val="false"/>
@@ -6194,7 +4907,9 @@
               <w:tc>
                 <w:tcPr>
                   <w:shd w:val="clear" w:color="auto" w:fill="auto"/>
-                  <w:tcBorders/>
+                  <w:tcBorders>
+                    <w:right w:val="single" w:color="000000" w:sz="4" w:space="0"/>
+                  </w:tcBorders>
                   <w:tcW w:w="720" w:type="dxa"/>
                   <w:textDirection w:val="lrTb"/>
                   <w:noWrap w:val="false"/>
@@ -6240,8 +4955,10 @@
                 <w:tcPr>
                   <w:shd w:val="clear" w:color="auto" w:fill="auto"/>
                   <w:tcBorders>
-                    <w:top w:val="single" w:color="auto" w:sz="4" w:space="0"/>
-                    <w:bottom w:val="single" w:color="auto" w:sz="4" w:space="0"/>
+                    <w:top w:val="single" w:color="000000" w:sz="4" w:space="0"/>
+                    <w:left w:val="single" w:color="000000" w:sz="4" w:space="0"/>
+                    <w:bottom w:val="single" w:color="000000" w:sz="4" w:space="0"/>
+                    <w:right w:val="single" w:color="000000" w:sz="4" w:space="0"/>
                   </w:tcBorders>
                   <w:tcW w:w="4440" w:type="dxa"/>
                   <w:textDirection w:val="lrTb"/>
@@ -6288,6 +5005,7 @@
                   <w:pPr>
                     <w:pBdr/>
                     <w:tabs>
+                      <w:tab w:val="left" w:leader="none" w:pos="2828"/>
                       <w:tab w:val="left" w:leader="none" w:pos="9360"/>
                     </w:tabs>
                     <w:spacing/>
@@ -6318,6 +5036,14 @@
                       <w:sz w:val="20"/>
                       <w:szCs w:val="20"/>
                     </w:rPr>
+                    <w:tab/>
+                  </w:r>
+                  <w:r>
+                    <w:rPr>
+                      <w:rFonts w:ascii="Arial" w:hAnsi="Arial" w:cs="Arial"/>
+                      <w:sz w:val="20"/>
+                      <w:szCs w:val="20"/>
+                    </w:rPr>
                   </w:r>
                 </w:p>
               </w:tc>
@@ -6327,10 +5053,7 @@
               <w:tc>
                 <w:tcPr>
                   <w:shd w:val="clear" w:color="auto" w:fill="auto"/>
-                  <w:tcBorders>
-                    <w:top w:val="single" w:color="auto" w:sz="4" w:space="0"/>
-                    <w:bottom w:val="single" w:color="auto" w:sz="4" w:space="0"/>
-                  </w:tcBorders>
+                  <w:tcBorders/>
                   <w:tcW w:w="4428" w:type="dxa"/>
                   <w:textDirection w:val="lrTb"/>
                   <w:noWrap w:val="false"/>
@@ -6430,8 +5153,7 @@
                 <w:tcPr>
                   <w:shd w:val="clear" w:color="auto" w:fill="auto"/>
                   <w:tcBorders>
-                    <w:top w:val="single" w:color="auto" w:sz="4" w:space="0"/>
-                    <w:bottom w:val="single" w:color="auto" w:sz="4" w:space="0"/>
+                    <w:top w:val="single" w:color="000000" w:sz="4" w:space="0"/>
                   </w:tcBorders>
                   <w:tcW w:w="4440" w:type="dxa"/>
                   <w:textDirection w:val="lrTb"/>
@@ -6517,9 +5239,7 @@
               <w:tc>
                 <w:tcPr>
                   <w:shd w:val="clear" w:color="auto" w:fill="auto"/>
-                  <w:tcBorders>
-                    <w:top w:val="single" w:color="auto" w:sz="4" w:space="0"/>
-                  </w:tcBorders>
+                  <w:tcBorders/>
                   <w:tcW w:w="4428" w:type="dxa"/>
                   <w:textDirection w:val="lrTb"/>
                   <w:noWrap w:val="false"/>
@@ -6610,9 +5330,7 @@
               <w:tc>
                 <w:tcPr>
                   <w:shd w:val="clear" w:color="auto" w:fill="auto"/>
-                  <w:tcBorders>
-                    <w:top w:val="single" w:color="auto" w:sz="4" w:space="0"/>
-                  </w:tcBorders>
+                  <w:tcBorders/>
                   <w:tcW w:w="4440" w:type="dxa"/>
                   <w:textDirection w:val="lrTb"/>
                   <w:noWrap w:val="false"/>

</xml_diff>